<commit_message>
change dip and button, also change buzzer to piezo
</commit_message>
<xml_diff>
--- a/docs/10조_텀프로젝트_제안서.docx
+++ b/docs/10조_텀프로젝트_제안서.docx
@@ -6,25 +6,11 @@
       <w:pPr>
         <w:jc w:val="center"/>
         <w:rPr>
-          <w:rFonts w:ascii="Times New Roman" w:hAnsi="Times New Roman" w:cs="Times New Roman" w:hint="eastAsia"/>
-          <w:b/>
-          <w:bCs/>
-          <w:sz w:val="60"/>
-          <w:szCs w:val="60"/>
-          <w:lang w:val="en-US"/>
-        </w:rPr>
-      </w:pPr>
-    </w:p>
-    <w:p>
-      <w:pPr>
-        <w:jc w:val="center"/>
-        <w:rPr>
           <w:rFonts w:ascii="Times New Roman" w:hAnsi="Times New Roman" w:cs="Times New Roman"/>
           <w:b/>
           <w:bCs/>
           <w:sz w:val="60"/>
           <w:szCs w:val="60"/>
-          <w:lang w:val="en-US"/>
         </w:rPr>
       </w:pPr>
     </w:p>
@@ -37,7 +23,6 @@
           <w:bCs/>
           <w:sz w:val="60"/>
           <w:szCs w:val="60"/>
-          <w:lang w:val="en-US"/>
         </w:rPr>
       </w:pPr>
     </w:p>
@@ -50,7 +35,6 @@
           <w:bCs/>
           <w:sz w:val="60"/>
           <w:szCs w:val="60"/>
-          <w:lang w:val="en-US"/>
         </w:rPr>
       </w:pPr>
     </w:p>
@@ -63,7 +47,6 @@
           <w:bCs/>
           <w:sz w:val="60"/>
           <w:szCs w:val="60"/>
-          <w:lang w:val="en-US"/>
         </w:rPr>
       </w:pPr>
     </w:p>
@@ -76,7 +59,6 @@
           <w:bCs/>
           <w:sz w:val="60"/>
           <w:szCs w:val="60"/>
-          <w:lang w:val="en-US"/>
         </w:rPr>
       </w:pPr>
     </w:p>
@@ -89,20 +71,20 @@
           <w:bCs/>
           <w:sz w:val="60"/>
           <w:szCs w:val="60"/>
-          <w:lang w:val="en-US"/>
-        </w:rPr>
-      </w:pPr>
-      <w:r>
+        </w:rPr>
+      </w:pPr>
+    </w:p>
+    <w:p>
+      <w:pPr>
+        <w:jc w:val="center"/>
         <w:rPr>
           <w:rFonts w:ascii="Times New Roman" w:hAnsi="Times New Roman" w:cs="Times New Roman"/>
           <w:b/>
           <w:bCs/>
           <w:sz w:val="60"/>
           <w:szCs w:val="60"/>
-          <w:lang w:val="en-US"/>
-        </w:rPr>
-        <w:t>10</w:t>
-      </w:r>
+        </w:rPr>
+      </w:pPr>
       <w:r>
         <w:rPr>
           <w:rFonts w:ascii="Times New Roman" w:hAnsi="Times New Roman" w:cs="Times New Roman"/>
@@ -110,9 +92,8 @@
           <w:bCs/>
           <w:sz w:val="60"/>
           <w:szCs w:val="60"/>
-          <w:lang w:val="en-US"/>
-        </w:rPr>
-        <w:t>조</w:t>
+        </w:rPr>
+        <w:t>10</w:t>
       </w:r>
       <w:r>
         <w:rPr>
@@ -121,9 +102,8 @@
           <w:bCs/>
           <w:sz w:val="60"/>
           <w:szCs w:val="60"/>
-          <w:lang w:val="en-US"/>
-        </w:rPr>
-        <w:t xml:space="preserve"> </w:t>
+        </w:rPr>
+        <w:t>조</w:t>
       </w:r>
       <w:r>
         <w:rPr>
@@ -132,9 +112,8 @@
           <w:bCs/>
           <w:sz w:val="60"/>
           <w:szCs w:val="60"/>
-          <w:lang w:val="en-US"/>
-        </w:rPr>
-        <w:t>텀프로젝트</w:t>
+        </w:rPr>
+        <w:t xml:space="preserve"> </w:t>
       </w:r>
       <w:r>
         <w:rPr>
@@ -143,9 +122,8 @@
           <w:bCs/>
           <w:sz w:val="60"/>
           <w:szCs w:val="60"/>
-          <w:lang w:val="en-US"/>
-        </w:rPr>
-        <w:t xml:space="preserve"> </w:t>
+        </w:rPr>
+        <w:t>텀프로젝트</w:t>
       </w:r>
       <w:r>
         <w:rPr>
@@ -154,7 +132,16 @@
           <w:bCs/>
           <w:sz w:val="60"/>
           <w:szCs w:val="60"/>
-          <w:lang w:val="en-US"/>
+        </w:rPr>
+        <w:t xml:space="preserve"> </w:t>
+      </w:r>
+      <w:r>
+        <w:rPr>
+          <w:rFonts w:ascii="Times New Roman" w:hAnsi="Times New Roman" w:cs="Times New Roman"/>
+          <w:b/>
+          <w:bCs/>
+          <w:sz w:val="60"/>
+          <w:szCs w:val="60"/>
         </w:rPr>
         <w:t>제안서</w:t>
       </w:r>
@@ -175,7 +162,6 @@
         <w:jc w:val="right"/>
         <w:rPr>
           <w:rFonts w:ascii="Times New Roman" w:hAnsi="Times New Roman" w:cs="Times New Roman"/>
-          <w:lang w:val="en-US"/>
         </w:rPr>
       </w:pPr>
     </w:p>
@@ -184,7 +170,6 @@
         <w:jc w:val="right"/>
         <w:rPr>
           <w:rFonts w:ascii="Times New Roman" w:hAnsi="Times New Roman" w:cs="Times New Roman"/>
-          <w:lang w:val="en-US"/>
         </w:rPr>
       </w:pPr>
     </w:p>
@@ -193,7 +178,6 @@
         <w:jc w:val="right"/>
         <w:rPr>
           <w:rFonts w:ascii="Times New Roman" w:hAnsi="Times New Roman" w:cs="Times New Roman"/>
-          <w:lang w:val="en-US"/>
         </w:rPr>
       </w:pPr>
     </w:p>
@@ -202,7 +186,6 @@
         <w:jc w:val="right"/>
         <w:rPr>
           <w:rFonts w:ascii="Times New Roman" w:hAnsi="Times New Roman" w:cs="Times New Roman"/>
-          <w:lang w:val="en-US"/>
         </w:rPr>
       </w:pPr>
     </w:p>
@@ -211,13 +194,11 @@
         <w:jc w:val="right"/>
         <w:rPr>
           <w:rFonts w:ascii="Times New Roman" w:hAnsi="Times New Roman" w:cs="Times New Roman"/>
-          <w:lang w:val="en-US"/>
         </w:rPr>
       </w:pPr>
       <w:r>
         <w:rPr>
           <w:rFonts w:ascii="Times New Roman" w:hAnsi="Times New Roman" w:cs="Times New Roman" w:hint="eastAsia"/>
-          <w:lang w:val="en-US"/>
         </w:rPr>
         <w:t>팀원</w:t>
       </w:r>
@@ -227,62 +208,53 @@
         <w:jc w:val="right"/>
         <w:rPr>
           <w:rFonts w:ascii="Times New Roman" w:hAnsi="Times New Roman" w:cs="Times New Roman"/>
-          <w:lang w:val="en-US"/>
         </w:rPr>
       </w:pPr>
       <w:r>
         <w:rPr>
           <w:rFonts w:ascii="Times New Roman" w:hAnsi="Times New Roman" w:cs="Times New Roman"/>
-          <w:lang w:val="en-US"/>
         </w:rPr>
         <w:t>텟</w:t>
       </w:r>
       <w:r>
         <w:rPr>
           <w:rFonts w:ascii="Times New Roman" w:hAnsi="Times New Roman" w:cs="Times New Roman"/>
-          <w:lang w:val="en-US"/>
         </w:rPr>
         <w:t xml:space="preserve"> </w:t>
       </w:r>
       <w:r>
         <w:rPr>
           <w:rFonts w:ascii="Times New Roman" w:hAnsi="Times New Roman" w:cs="Times New Roman"/>
-          <w:lang w:val="en-US"/>
         </w:rPr>
         <w:t>흐닌</w:t>
       </w:r>
       <w:r>
         <w:rPr>
           <w:rFonts w:ascii="Times New Roman" w:hAnsi="Times New Roman" w:cs="Times New Roman"/>
-          <w:lang w:val="en-US"/>
         </w:rPr>
         <w:t xml:space="preserve"> </w:t>
       </w:r>
       <w:r>
         <w:rPr>
           <w:rFonts w:ascii="Times New Roman" w:hAnsi="Times New Roman" w:cs="Times New Roman"/>
-          <w:lang w:val="en-US"/>
         </w:rPr>
         <w:t>유</w:t>
       </w:r>
       <w:r>
         <w:rPr>
           <w:rFonts w:ascii="Times New Roman" w:hAnsi="Times New Roman" w:cs="Times New Roman"/>
-          <w:lang w:val="en-US"/>
         </w:rPr>
         <w:t xml:space="preserve"> </w:t>
       </w:r>
       <w:r>
         <w:rPr>
           <w:rFonts w:ascii="Times New Roman" w:hAnsi="Times New Roman" w:cs="Times New Roman"/>
-          <w:lang w:val="en-US"/>
         </w:rPr>
         <w:t>웨이</w:t>
       </w:r>
       <w:r>
         <w:rPr>
           <w:rFonts w:ascii="Times New Roman" w:hAnsi="Times New Roman" w:cs="Times New Roman"/>
-          <w:lang w:val="en-US"/>
         </w:rPr>
         <w:t xml:space="preserve"> (202355677)</w:t>
       </w:r>
@@ -292,48 +264,41 @@
         <w:jc w:val="right"/>
         <w:rPr>
           <w:rFonts w:ascii="Times New Roman" w:hAnsi="Times New Roman" w:cs="Times New Roman"/>
-          <w:lang w:val="en-US"/>
         </w:rPr>
       </w:pPr>
       <w:r>
         <w:rPr>
           <w:rFonts w:ascii="Times New Roman" w:hAnsi="Times New Roman" w:cs="Times New Roman" w:hint="eastAsia"/>
-          <w:lang w:val="en-US"/>
         </w:rPr>
         <w:t>먓</w:t>
       </w:r>
       <w:r>
         <w:rPr>
           <w:rFonts w:ascii="Times New Roman" w:hAnsi="Times New Roman" w:cs="Times New Roman"/>
-          <w:lang w:val="en-US"/>
         </w:rPr>
         <w:t xml:space="preserve"> </w:t>
       </w:r>
       <w:r>
         <w:rPr>
           <w:rFonts w:ascii="Times New Roman" w:hAnsi="Times New Roman" w:cs="Times New Roman"/>
-          <w:lang w:val="en-US"/>
         </w:rPr>
         <w:t>뚜</w:t>
       </w:r>
       <w:r>
         <w:rPr>
           <w:rFonts w:ascii="Times New Roman" w:hAnsi="Times New Roman" w:cs="Times New Roman"/>
-          <w:lang w:val="en-US"/>
         </w:rPr>
         <w:t xml:space="preserve"> </w:t>
       </w:r>
       <w:r>
         <w:rPr>
           <w:rFonts w:ascii="Times New Roman" w:hAnsi="Times New Roman" w:cs="Times New Roman"/>
-          <w:lang w:val="en-US"/>
         </w:rPr>
         <w:t>카잉</w:t>
       </w:r>
       <w:r>
         <w:rPr>
           <w:rFonts w:ascii="Times New Roman" w:hAnsi="Times New Roman" w:cs="Times New Roman"/>
-          <w:lang w:val="en-US"/>
         </w:rPr>
         <w:t xml:space="preserve"> (202355672)</w:t>
       </w:r>
@@ -343,7 +308,6 @@
         <w:jc w:val="right"/>
         <w:rPr>
           <w:rFonts w:ascii="Times New Roman" w:hAnsi="Times New Roman" w:cs="Times New Roman"/>
-          <w:lang w:val="en-US"/>
         </w:rPr>
       </w:pPr>
     </w:p>
@@ -353,7 +317,6 @@
           <w:rFonts w:cs="Times New Roman"/>
           <w:sz w:val="32"/>
           <w:szCs w:val="32"/>
-          <w:lang w:val="en-US"/>
         </w:rPr>
       </w:pPr>
       <w:r>
@@ -361,7 +324,6 @@
           <w:rFonts w:cs="Times New Roman"/>
           <w:sz w:val="32"/>
           <w:szCs w:val="32"/>
-          <w:lang w:val="en-US"/>
         </w:rPr>
         <w:lastRenderedPageBreak/>
         <w:t>목차</w:t>
@@ -378,7 +340,6 @@
           <w:rFonts w:cs="Times New Roman"/>
           <w:sz w:val="28"/>
           <w:szCs w:val="28"/>
-          <w:lang w:val="en-US"/>
         </w:rPr>
       </w:pPr>
       <w:r>
@@ -386,7 +347,6 @@
           <w:rFonts w:cs="Times New Roman"/>
           <w:sz w:val="28"/>
           <w:szCs w:val="28"/>
-          <w:lang w:val="en-US"/>
         </w:rPr>
         <w:t>프로젝트</w:t>
       </w:r>
@@ -395,7 +355,6 @@
           <w:rFonts w:cs="Times New Roman"/>
           <w:sz w:val="28"/>
           <w:szCs w:val="28"/>
-          <w:lang w:val="en-US"/>
         </w:rPr>
         <w:t xml:space="preserve"> </w:t>
       </w:r>
@@ -404,7 +363,6 @@
           <w:rFonts w:cs="Times New Roman"/>
           <w:sz w:val="28"/>
           <w:szCs w:val="28"/>
-          <w:lang w:val="en-US"/>
         </w:rPr>
         <w:t>제목</w:t>
       </w:r>
@@ -413,7 +371,6 @@
           <w:rFonts w:cs="Times New Roman"/>
           <w:sz w:val="28"/>
           <w:szCs w:val="28"/>
-          <w:lang w:val="en-US"/>
         </w:rPr>
         <w:t xml:space="preserve"> </w:t>
       </w:r>
@@ -422,7 +379,6 @@
           <w:rFonts w:cs="Times New Roman"/>
           <w:sz w:val="28"/>
           <w:szCs w:val="28"/>
-          <w:lang w:val="en-US"/>
         </w:rPr>
         <w:t>및</w:t>
       </w:r>
@@ -431,7 +387,6 @@
           <w:rFonts w:cs="Times New Roman"/>
           <w:sz w:val="28"/>
           <w:szCs w:val="28"/>
-          <w:lang w:val="en-US"/>
         </w:rPr>
         <w:t xml:space="preserve"> </w:t>
       </w:r>
@@ -440,7 +395,6 @@
           <w:rFonts w:cs="Times New Roman"/>
           <w:sz w:val="28"/>
           <w:szCs w:val="28"/>
-          <w:lang w:val="en-US"/>
         </w:rPr>
         <w:t>목표</w:t>
       </w:r>
@@ -456,7 +410,6 @@
           <w:rFonts w:cs="Times New Roman"/>
           <w:sz w:val="28"/>
           <w:szCs w:val="28"/>
-          <w:lang w:val="en-US"/>
         </w:rPr>
       </w:pPr>
       <w:r>
@@ -464,7 +417,6 @@
           <w:rFonts w:cs="Times New Roman"/>
           <w:sz w:val="28"/>
           <w:szCs w:val="28"/>
-          <w:lang w:val="en-US"/>
         </w:rPr>
         <w:t>주제</w:t>
       </w:r>
@@ -473,7 +425,6 @@
           <w:rFonts w:cs="Times New Roman"/>
           <w:sz w:val="28"/>
           <w:szCs w:val="28"/>
-          <w:lang w:val="en-US"/>
         </w:rPr>
         <w:t xml:space="preserve"> </w:t>
       </w:r>
@@ -482,7 +433,6 @@
           <w:rFonts w:cs="Times New Roman"/>
           <w:sz w:val="28"/>
           <w:szCs w:val="28"/>
-          <w:lang w:val="en-US"/>
         </w:rPr>
         <w:t>및</w:t>
       </w:r>
@@ -491,7 +441,6 @@
           <w:rFonts w:cs="Times New Roman"/>
           <w:sz w:val="28"/>
           <w:szCs w:val="28"/>
-          <w:lang w:val="en-US"/>
         </w:rPr>
         <w:t xml:space="preserve"> </w:t>
       </w:r>
@@ -500,7 +449,6 @@
           <w:rFonts w:cs="Times New Roman"/>
           <w:sz w:val="28"/>
           <w:szCs w:val="28"/>
-          <w:lang w:val="en-US"/>
         </w:rPr>
         <w:t>기능</w:t>
       </w:r>
@@ -511,55 +459,47 @@
         <w:jc w:val="both"/>
         <w:rPr>
           <w:rFonts w:cs="Times New Roman"/>
-          <w:lang w:val="en-US"/>
         </w:rPr>
       </w:pPr>
       <w:r>
         <w:rPr>
           <w:rFonts w:cs="Times New Roman"/>
-          <w:lang w:val="en-US"/>
         </w:rPr>
         <w:t>2.1</w:t>
       </w:r>
       <w:r>
         <w:rPr>
           <w:rFonts w:cs="Times New Roman"/>
-          <w:lang w:val="en-US"/>
         </w:rPr>
         <w:t xml:space="preserve"> </w:t>
       </w:r>
       <w:r>
         <w:rPr>
           <w:rFonts w:cs="Times New Roman" w:hint="eastAsia"/>
-          <w:lang w:val="en-US"/>
         </w:rPr>
         <w:t>전체</w:t>
       </w:r>
       <w:r>
         <w:rPr>
           <w:rFonts w:cs="Times New Roman" w:hint="eastAsia"/>
-          <w:lang w:val="en-US"/>
         </w:rPr>
         <w:t xml:space="preserve"> </w:t>
       </w:r>
       <w:r>
         <w:rPr>
           <w:rFonts w:cs="Times New Roman" w:hint="eastAsia"/>
-          <w:lang w:val="en-US"/>
         </w:rPr>
         <w:t>시스템</w:t>
       </w:r>
       <w:r>
         <w:rPr>
           <w:rFonts w:cs="Times New Roman" w:hint="eastAsia"/>
-          <w:lang w:val="en-US"/>
         </w:rPr>
         <w:t xml:space="preserve"> </w:t>
       </w:r>
       <w:r>
         <w:rPr>
           <w:rFonts w:cs="Times New Roman" w:hint="eastAsia"/>
-          <w:lang w:val="en-US"/>
         </w:rPr>
         <w:t>아키텍처</w:t>
       </w:r>
@@ -570,20 +510,17 @@
         <w:jc w:val="both"/>
         <w:rPr>
           <w:rFonts w:cs="Times New Roman"/>
-          <w:lang w:val="en-US"/>
         </w:rPr>
       </w:pPr>
       <w:r>
         <w:rPr>
           <w:rFonts w:cs="Times New Roman"/>
-          <w:lang w:val="en-US"/>
         </w:rPr>
         <w:t>2.2</w:t>
       </w:r>
       <w:r>
         <w:rPr>
           <w:rFonts w:cs="Times New Roman" w:hint="eastAsia"/>
-          <w:lang w:val="en-US"/>
         </w:rPr>
         <w:t>계산기</w:t>
       </w:r>
@@ -594,48 +531,41 @@
         <w:jc w:val="both"/>
         <w:rPr>
           <w:rFonts w:cs="Times New Roman"/>
-          <w:lang w:val="en-US"/>
         </w:rPr>
       </w:pPr>
       <w:r>
         <w:rPr>
           <w:rFonts w:cs="Times New Roman"/>
-          <w:lang w:val="en-US"/>
         </w:rPr>
         <w:t>2.3</w:t>
       </w:r>
       <w:r>
         <w:rPr>
           <w:rFonts w:cs="Times New Roman" w:hint="eastAsia"/>
-          <w:lang w:val="en-US"/>
         </w:rPr>
         <w:t>수학</w:t>
       </w:r>
       <w:r>
         <w:rPr>
           <w:rFonts w:cs="Times New Roman" w:hint="eastAsia"/>
-          <w:lang w:val="en-US"/>
         </w:rPr>
         <w:t xml:space="preserve"> </w:t>
       </w:r>
       <w:r>
         <w:rPr>
           <w:rFonts w:cs="Times New Roman" w:hint="eastAsia"/>
-          <w:lang w:val="en-US"/>
         </w:rPr>
         <w:t>퍼즐</w:t>
       </w:r>
       <w:r>
         <w:rPr>
           <w:rFonts w:cs="Times New Roman" w:hint="eastAsia"/>
-          <w:lang w:val="en-US"/>
         </w:rPr>
         <w:t xml:space="preserve"> </w:t>
       </w:r>
       <w:r>
         <w:rPr>
           <w:rFonts w:cs="Times New Roman" w:hint="eastAsia"/>
-          <w:lang w:val="en-US"/>
         </w:rPr>
         <w:t>게임</w:t>
       </w:r>
@@ -651,7 +581,6 @@
           <w:rFonts w:cs="Times New Roman"/>
           <w:sz w:val="28"/>
           <w:szCs w:val="28"/>
-          <w:lang w:val="en-US"/>
         </w:rPr>
       </w:pPr>
       <w:r>
@@ -659,7 +588,6 @@
           <w:rFonts w:cs="Times New Roman"/>
           <w:sz w:val="28"/>
           <w:szCs w:val="28"/>
-          <w:lang w:val="en-US"/>
         </w:rPr>
         <w:t>구현</w:t>
       </w:r>
@@ -668,7 +596,6 @@
           <w:rFonts w:cs="Times New Roman"/>
           <w:sz w:val="28"/>
           <w:szCs w:val="28"/>
-          <w:lang w:val="en-US"/>
         </w:rPr>
         <w:t xml:space="preserve"> </w:t>
       </w:r>
@@ -677,7 +604,6 @@
           <w:rFonts w:cs="Times New Roman"/>
           <w:sz w:val="28"/>
           <w:szCs w:val="28"/>
-          <w:lang w:val="en-US"/>
         </w:rPr>
         <w:t>내용</w:t>
       </w:r>
@@ -686,7 +612,6 @@
           <w:rFonts w:cs="Times New Roman"/>
           <w:sz w:val="28"/>
           <w:szCs w:val="28"/>
-          <w:lang w:val="en-US"/>
         </w:rPr>
         <w:t xml:space="preserve"> </w:t>
       </w:r>
@@ -695,7 +620,6 @@
           <w:rFonts w:cs="Times New Roman"/>
           <w:sz w:val="28"/>
           <w:szCs w:val="28"/>
-          <w:lang w:val="en-US"/>
         </w:rPr>
         <w:t>및</w:t>
       </w:r>
@@ -704,7 +628,6 @@
           <w:rFonts w:cs="Times New Roman"/>
           <w:sz w:val="28"/>
           <w:szCs w:val="28"/>
-          <w:lang w:val="en-US"/>
         </w:rPr>
         <w:t xml:space="preserve"> </w:t>
       </w:r>
@@ -713,7 +636,6 @@
           <w:rFonts w:cs="Times New Roman"/>
           <w:sz w:val="28"/>
           <w:szCs w:val="28"/>
-          <w:lang w:val="en-US"/>
         </w:rPr>
         <w:t>방법</w:t>
       </w:r>
@@ -725,76 +647,65 @@
         <w:jc w:val="both"/>
         <w:rPr>
           <w:rFonts w:cs="Times New Roman"/>
-          <w:lang w:val="en-US"/>
         </w:rPr>
       </w:pPr>
       <w:r>
         <w:rPr>
           <w:rFonts w:cs="Times New Roman" w:hint="eastAsia"/>
-          <w:lang w:val="en-US"/>
         </w:rPr>
         <w:t xml:space="preserve">   </w:t>
       </w:r>
       <w:r>
         <w:rPr>
           <w:rFonts w:cs="Times New Roman" w:hint="eastAsia"/>
-          <w:lang w:val="en-US"/>
         </w:rPr>
         <w:t>3</w:t>
       </w:r>
       <w:r>
         <w:rPr>
           <w:rFonts w:cs="Times New Roman"/>
-          <w:lang w:val="en-US"/>
         </w:rPr>
         <w:t>.1</w:t>
       </w:r>
       <w:r>
         <w:rPr>
           <w:rFonts w:cs="Times New Roman"/>
-          <w:lang w:val="en-US"/>
         </w:rPr>
         <w:t>계산기</w:t>
       </w:r>
       <w:r>
         <w:rPr>
           <w:rFonts w:cs="Times New Roman" w:hint="eastAsia"/>
-          <w:lang w:val="en-US"/>
         </w:rPr>
         <w:t xml:space="preserve"> </w:t>
       </w:r>
       <w:r>
         <w:rPr>
           <w:rFonts w:cs="Times New Roman" w:hint="eastAsia"/>
-          <w:lang w:val="en-US"/>
         </w:rPr>
         <w:t>설계도</w:t>
       </w:r>
       <w:r>
         <w:rPr>
           <w:rFonts w:cs="Times New Roman" w:hint="eastAsia"/>
-          <w:lang w:val="en-US"/>
         </w:rPr>
         <w:t xml:space="preserve"> </w:t>
       </w:r>
       <w:r>
         <w:rPr>
           <w:rFonts w:cs="Times New Roman" w:hint="eastAsia"/>
-          <w:lang w:val="en-US"/>
         </w:rPr>
         <w:t>및</w:t>
       </w:r>
       <w:r>
         <w:rPr>
           <w:rFonts w:cs="Times New Roman" w:hint="eastAsia"/>
-          <w:lang w:val="en-US"/>
         </w:rPr>
         <w:t xml:space="preserve"> </w:t>
       </w:r>
       <w:r>
         <w:rPr>
           <w:rFonts w:cs="Times New Roman" w:hint="eastAsia"/>
-          <w:lang w:val="en-US"/>
         </w:rPr>
         <w:t>알고리즘</w:t>
       </w:r>
@@ -806,111 +717,95 @@
         <w:jc w:val="both"/>
         <w:rPr>
           <w:rFonts w:cs="Times New Roman"/>
-          <w:lang w:val="en-US"/>
         </w:rPr>
       </w:pPr>
       <w:r>
         <w:rPr>
           <w:rFonts w:cs="Times New Roman" w:hint="eastAsia"/>
-          <w:lang w:val="en-US"/>
         </w:rPr>
         <w:t xml:space="preserve">   </w:t>
       </w:r>
       <w:r>
         <w:rPr>
           <w:rFonts w:cs="Times New Roman" w:hint="eastAsia"/>
-          <w:lang w:val="en-US"/>
         </w:rPr>
         <w:t>3</w:t>
       </w:r>
       <w:r>
         <w:rPr>
           <w:rFonts w:cs="Times New Roman"/>
-          <w:lang w:val="en-US"/>
         </w:rPr>
         <w:t>.2</w:t>
       </w:r>
       <w:r>
         <w:rPr>
           <w:rFonts w:cs="Times New Roman"/>
-          <w:lang w:val="en-US"/>
         </w:rPr>
         <w:t>수학</w:t>
       </w:r>
       <w:r>
         <w:rPr>
           <w:rFonts w:cs="Times New Roman"/>
-          <w:lang w:val="en-US"/>
         </w:rPr>
         <w:t xml:space="preserve"> </w:t>
       </w:r>
       <w:r>
         <w:rPr>
           <w:rFonts w:cs="Times New Roman"/>
-          <w:lang w:val="en-US"/>
         </w:rPr>
         <w:t>퍼즐</w:t>
       </w:r>
       <w:r>
         <w:rPr>
           <w:rFonts w:cs="Times New Roman"/>
-          <w:lang w:val="en-US"/>
         </w:rPr>
         <w:t xml:space="preserve"> </w:t>
       </w:r>
       <w:r>
         <w:rPr>
           <w:rFonts w:cs="Times New Roman"/>
-          <w:lang w:val="en-US"/>
         </w:rPr>
         <w:t>게임</w:t>
       </w:r>
       <w:r>
         <w:rPr>
           <w:rFonts w:cs="Times New Roman" w:hint="eastAsia"/>
-          <w:lang w:val="en-US"/>
         </w:rPr>
         <w:t xml:space="preserve"> </w:t>
       </w:r>
       <w:r>
         <w:rPr>
           <w:rFonts w:cs="Times New Roman" w:hint="eastAsia"/>
-          <w:lang w:val="en-US"/>
         </w:rPr>
         <w:t>설계도</w:t>
       </w:r>
       <w:r>
         <w:rPr>
           <w:rFonts w:cs="Times New Roman" w:hint="eastAsia"/>
-          <w:lang w:val="en-US"/>
         </w:rPr>
         <w:t xml:space="preserve"> </w:t>
       </w:r>
       <w:r>
         <w:rPr>
           <w:rFonts w:cs="Times New Roman" w:hint="eastAsia"/>
-          <w:lang w:val="en-US"/>
         </w:rPr>
         <w:t>및</w:t>
       </w:r>
       <w:r>
         <w:rPr>
           <w:rFonts w:cs="Times New Roman" w:hint="eastAsia"/>
-          <w:lang w:val="en-US"/>
         </w:rPr>
         <w:t xml:space="preserve"> </w:t>
       </w:r>
       <w:r>
         <w:rPr>
           <w:rFonts w:cs="Times New Roman" w:hint="eastAsia"/>
-          <w:lang w:val="en-US"/>
         </w:rPr>
         <w:t>알고리즘</w:t>
       </w:r>
       <w:r>
         <w:rPr>
           <w:rFonts w:cs="Times New Roman" w:hint="eastAsia"/>
-          <w:lang w:val="en-US"/>
         </w:rPr>
         <w:t xml:space="preserve"> </w:t>
       </w:r>
@@ -927,7 +822,6 @@
           <w:rFonts w:cs="Times New Roman"/>
           <w:sz w:val="28"/>
           <w:szCs w:val="28"/>
-          <w:lang w:val="en-US"/>
         </w:rPr>
       </w:pPr>
       <w:r>
@@ -935,7 +829,6 @@
           <w:rFonts w:cs="Times New Roman" w:hint="eastAsia"/>
           <w:sz w:val="28"/>
           <w:szCs w:val="28"/>
-          <w:lang w:val="en-US"/>
         </w:rPr>
         <w:t>개발</w:t>
       </w:r>
@@ -944,7 +837,6 @@
           <w:rFonts w:cs="Times New Roman" w:hint="eastAsia"/>
           <w:sz w:val="28"/>
           <w:szCs w:val="28"/>
-          <w:lang w:val="en-US"/>
         </w:rPr>
         <w:t xml:space="preserve"> </w:t>
       </w:r>
@@ -953,7 +845,6 @@
           <w:rFonts w:cs="Times New Roman" w:hint="eastAsia"/>
           <w:sz w:val="28"/>
           <w:szCs w:val="28"/>
-          <w:lang w:val="en-US"/>
         </w:rPr>
         <w:t>일정</w:t>
       </w:r>
@@ -966,9 +857,6 @@
           <w:numId w:val="0"/>
         </w:numPr>
         <w:ind w:left="432"/>
-        <w:rPr>
-          <w:lang w:val="en-US"/>
-        </w:rPr>
       </w:pPr>
     </w:p>
     <w:p>
@@ -978,7 +866,6 @@
           <w:rFonts w:cs="Times New Roman"/>
           <w:sz w:val="20"/>
           <w:szCs w:val="20"/>
-          <w:lang w:val="en-US"/>
         </w:rPr>
       </w:pPr>
     </w:p>
@@ -986,7 +873,6 @@
       <w:pPr>
         <w:rPr>
           <w:rFonts w:ascii="Times New Roman" w:hAnsi="Times New Roman" w:cs="Times New Roman"/>
-          <w:lang w:val="en-US"/>
         </w:rPr>
       </w:pPr>
     </w:p>
@@ -994,7 +880,6 @@
       <w:pPr>
         <w:rPr>
           <w:rFonts w:ascii="Times New Roman" w:hAnsi="Times New Roman" w:cs="Times New Roman"/>
-          <w:lang w:val="en-US"/>
         </w:rPr>
       </w:pPr>
     </w:p>
@@ -1002,7 +887,6 @@
       <w:pPr>
         <w:rPr>
           <w:rFonts w:ascii="Times New Roman" w:hAnsi="Times New Roman" w:cs="Times New Roman"/>
-          <w:lang w:val="en-US"/>
         </w:rPr>
       </w:pPr>
     </w:p>
@@ -1010,7 +894,6 @@
       <w:pPr>
         <w:rPr>
           <w:rFonts w:ascii="Times New Roman" w:hAnsi="Times New Roman" w:cs="Times New Roman"/>
-          <w:lang w:val="en-US"/>
         </w:rPr>
       </w:pPr>
     </w:p>
@@ -1018,7 +901,6 @@
       <w:pPr>
         <w:rPr>
           <w:rFonts w:ascii="Times New Roman" w:hAnsi="Times New Roman" w:cs="Times New Roman"/>
-          <w:lang w:val="en-US"/>
         </w:rPr>
       </w:pPr>
     </w:p>
@@ -1026,7 +908,6 @@
       <w:pPr>
         <w:rPr>
           <w:rFonts w:ascii="Times New Roman" w:hAnsi="Times New Roman" w:cs="Times New Roman"/>
-          <w:lang w:val="en-US"/>
         </w:rPr>
       </w:pPr>
     </w:p>
@@ -1034,7 +915,6 @@
       <w:pPr>
         <w:rPr>
           <w:rFonts w:ascii="Times New Roman" w:hAnsi="Times New Roman" w:cs="Times New Roman"/>
-          <w:lang w:val="en-US"/>
         </w:rPr>
       </w:pPr>
     </w:p>
@@ -1042,7 +922,6 @@
       <w:pPr>
         <w:rPr>
           <w:rFonts w:ascii="Times New Roman" w:hAnsi="Times New Roman" w:cs="Times New Roman"/>
-          <w:lang w:val="en-US"/>
         </w:rPr>
       </w:pPr>
     </w:p>
@@ -1050,7 +929,6 @@
       <w:pPr>
         <w:rPr>
           <w:rFonts w:ascii="Times New Roman" w:hAnsi="Times New Roman" w:cs="Times New Roman"/>
-          <w:lang w:val="en-US"/>
         </w:rPr>
       </w:pPr>
     </w:p>
@@ -1065,7 +943,6 @@
           <w:rFonts w:ascii="Times New Roman" w:hAnsi="Times New Roman" w:cs="Times New Roman"/>
           <w:sz w:val="30"/>
           <w:szCs w:val="30"/>
-          <w:lang w:val="en-US"/>
         </w:rPr>
       </w:pPr>
       <w:r>
@@ -1073,7 +950,6 @@
           <w:rFonts w:ascii="Times New Roman" w:hAnsi="Times New Roman" w:cs="Times New Roman" w:hint="eastAsia"/>
           <w:sz w:val="30"/>
           <w:szCs w:val="30"/>
-          <w:lang w:val="en-US"/>
         </w:rPr>
         <w:lastRenderedPageBreak/>
         <w:t>프로젝트</w:t>
@@ -1083,7 +959,6 @@
           <w:rFonts w:ascii="Times New Roman" w:hAnsi="Times New Roman" w:cs="Times New Roman" w:hint="eastAsia"/>
           <w:sz w:val="30"/>
           <w:szCs w:val="30"/>
-          <w:lang w:val="en-US"/>
         </w:rPr>
         <w:t xml:space="preserve"> </w:t>
       </w:r>
@@ -1092,7 +967,6 @@
           <w:rFonts w:ascii="Times New Roman" w:hAnsi="Times New Roman" w:cs="Times New Roman" w:hint="eastAsia"/>
           <w:sz w:val="30"/>
           <w:szCs w:val="30"/>
-          <w:lang w:val="en-US"/>
         </w:rPr>
         <w:t>제목</w:t>
       </w:r>
@@ -1101,7 +975,6 @@
           <w:rFonts w:ascii="Times New Roman" w:hAnsi="Times New Roman" w:cs="Times New Roman"/>
           <w:sz w:val="30"/>
           <w:szCs w:val="30"/>
-          <w:lang w:val="en-US"/>
         </w:rPr>
         <w:t xml:space="preserve"> </w:t>
       </w:r>
@@ -1110,7 +983,6 @@
           <w:rFonts w:ascii="Times New Roman" w:hAnsi="Times New Roman" w:cs="Times New Roman" w:hint="eastAsia"/>
           <w:sz w:val="30"/>
           <w:szCs w:val="30"/>
-          <w:lang w:val="en-US"/>
         </w:rPr>
         <w:t>및</w:t>
       </w:r>
@@ -1119,7 +991,6 @@
           <w:rFonts w:ascii="Times New Roman" w:hAnsi="Times New Roman" w:cs="Times New Roman" w:hint="eastAsia"/>
           <w:sz w:val="30"/>
           <w:szCs w:val="30"/>
-          <w:lang w:val="en-US"/>
         </w:rPr>
         <w:t xml:space="preserve"> </w:t>
       </w:r>
@@ -1128,7 +999,6 @@
           <w:rFonts w:ascii="Times New Roman" w:hAnsi="Times New Roman" w:cs="Times New Roman" w:hint="eastAsia"/>
           <w:sz w:val="30"/>
           <w:szCs w:val="30"/>
-          <w:lang w:val="en-US"/>
         </w:rPr>
         <w:t>목표</w:t>
       </w:r>
@@ -2515,12 +2385,21 @@
       </w:r>
       <w:r>
         <w:rPr>
+          <w:rFonts w:ascii="-webkit-standard" w:hAnsi="-webkit-standard" w:hint="eastAsia"/>
+          <w:color w:val="000000"/>
+          <w:sz w:val="22"/>
+          <w:szCs w:val="22"/>
+        </w:rPr>
+        <w:t>Peizo</w:t>
+      </w:r>
+      <w:r>
+        <w:rPr>
           <w:rFonts w:ascii="-webkit-standard" w:hAnsi="-webkit-standard"/>
           <w:color w:val="000000"/>
           <w:sz w:val="22"/>
           <w:szCs w:val="22"/>
         </w:rPr>
-        <w:t>부저를</w:t>
+        <w:t>를</w:t>
       </w:r>
       <w:r>
         <w:rPr>
@@ -2761,7 +2640,6 @@
           <w:color w:val="000000"/>
           <w:sz w:val="30"/>
           <w:szCs w:val="30"/>
-          <w:lang w:val="en-US"/>
         </w:rPr>
         <w:t>능</w:t>
       </w:r>
@@ -3093,7 +2971,6 @@
           <w:color w:val="000000"/>
           <w:sz w:val="22"/>
           <w:szCs w:val="22"/>
-          <w:lang w:val="en-US"/>
         </w:rPr>
         <w:t>DIP SW[2:1]</w:t>
       </w:r>
@@ -3103,18 +2980,8 @@
           <w:color w:val="000000"/>
           <w:sz w:val="22"/>
           <w:szCs w:val="22"/>
-          <w:lang w:val="en-US"/>
-        </w:rPr>
-        <w:t>를 이용해</w:t>
-      </w:r>
-      <w:r>
-        <w:rPr>
-          <w:rFonts w:asciiTheme="majorEastAsia" w:eastAsiaTheme="majorEastAsia" w:hAnsiTheme="majorEastAsia" w:cs="Batang" w:hint="eastAsia"/>
-          <w:color w:val="000000"/>
-          <w:sz w:val="22"/>
-          <w:szCs w:val="22"/>
-        </w:rPr>
-        <w:t xml:space="preserve"> </w:t>
+        </w:rPr>
+        <w:t xml:space="preserve">를 이용해 </w:t>
       </w:r>
       <w:r>
         <w:rPr>
@@ -3176,18 +3043,8 @@
           <w:color w:val="000000"/>
           <w:sz w:val="22"/>
           <w:szCs w:val="22"/>
-          <w:lang w:val="en-US"/>
-        </w:rPr>
-        <w:t>스위치</w:t>
-      </w:r>
-      <w:r>
-        <w:rPr>
-          <w:rFonts w:asciiTheme="majorEastAsia" w:eastAsiaTheme="majorEastAsia" w:hAnsiTheme="majorEastAsia" w:cs="Batang"/>
-          <w:color w:val="000000"/>
-          <w:sz w:val="22"/>
-          <w:szCs w:val="22"/>
-        </w:rPr>
-        <w:t>로</w:t>
+        </w:rPr>
+        <w:t>스위치로</w:t>
       </w:r>
       <w:r>
         <w:rPr>
@@ -4417,7 +4274,6 @@
           <w:color w:val="000000"/>
           <w:sz w:val="22"/>
           <w:szCs w:val="22"/>
-          <w:lang w:val="en-US"/>
         </w:rPr>
         <w:t>DIP Switch</w:t>
       </w:r>
@@ -4428,7 +4284,6 @@
           <w:color w:val="000000"/>
           <w:sz w:val="22"/>
           <w:szCs w:val="22"/>
-          <w:lang w:val="en-US"/>
         </w:rPr>
         <w:t>[2:1]를 00로 입력</w:t>
       </w:r>
@@ -4439,7 +4294,6 @@
           <w:color w:val="000000"/>
           <w:sz w:val="22"/>
           <w:szCs w:val="22"/>
-          <w:lang w:val="en-US"/>
         </w:rPr>
         <w:t xml:space="preserve">하는 경우 </w:t>
       </w:r>
@@ -4939,7 +4793,6 @@
           <w:color w:val="000000"/>
           <w:sz w:val="22"/>
           <w:szCs w:val="22"/>
-          <w:lang w:val="en-US"/>
         </w:rPr>
         <w:t>계산기 모드는 두 개의 피연산자와 연산자를 입력받아 결과를 계산하는 기능을 수행한다. 사용자는 버튼으로 숫자를 입력하고</w:t>
       </w:r>
@@ -4949,7 +4802,6 @@
           <w:color w:val="000000"/>
           <w:sz w:val="22"/>
           <w:szCs w:val="22"/>
-          <w:lang w:val="en-US"/>
         </w:rPr>
         <w:t xml:space="preserve"> 입력한 숫자 하나 하나씩 </w:t>
       </w:r>
@@ -4959,7 +4811,6 @@
           <w:color w:val="000000"/>
           <w:sz w:val="22"/>
           <w:szCs w:val="22"/>
-          <w:lang w:val="en-US"/>
         </w:rPr>
         <w:t xml:space="preserve">LCD </w:t>
       </w:r>
@@ -4969,7 +4820,6 @@
           <w:color w:val="000000"/>
           <w:sz w:val="22"/>
           <w:szCs w:val="22"/>
-          <w:lang w:val="en-US"/>
         </w:rPr>
         <w:t>와</w:t>
       </w:r>
@@ -4979,7 +4829,6 @@
           <w:color w:val="000000"/>
           <w:sz w:val="22"/>
           <w:szCs w:val="22"/>
-          <w:lang w:val="en-US"/>
         </w:rPr>
         <w:t xml:space="preserve"> 7-segment Display</w:t>
       </w:r>
@@ -4989,7 +4838,6 @@
           <w:color w:val="000000"/>
           <w:sz w:val="22"/>
           <w:szCs w:val="22"/>
-          <w:lang w:val="en-US"/>
         </w:rPr>
         <w:t xml:space="preserve">에 표시되면서 </w:t>
       </w:r>
@@ -4999,7 +4847,6 @@
           <w:color w:val="000000"/>
           <w:sz w:val="22"/>
           <w:szCs w:val="22"/>
-          <w:lang w:val="en-US"/>
         </w:rPr>
         <w:t>DIP</w:t>
       </w:r>
@@ -5009,7 +4856,6 @@
           <w:color w:val="000000"/>
           <w:sz w:val="22"/>
           <w:szCs w:val="22"/>
-          <w:lang w:val="en-US"/>
         </w:rPr>
         <w:t xml:space="preserve"> 스위치를 </w:t>
       </w:r>
@@ -5019,7 +4865,6 @@
           <w:color w:val="000000"/>
           <w:sz w:val="22"/>
           <w:szCs w:val="22"/>
-          <w:lang w:val="en-US"/>
         </w:rPr>
         <w:t xml:space="preserve">통해 연산자를 선택한다.연산자에 따라 </w:t>
       </w:r>
@@ -5029,7 +4874,6 @@
           <w:color w:val="000000"/>
           <w:sz w:val="22"/>
           <w:szCs w:val="22"/>
-          <w:lang w:val="en-US"/>
         </w:rPr>
         <w:t>LED</w:t>
       </w:r>
@@ -5039,7 +4883,6 @@
           <w:color w:val="000000"/>
           <w:sz w:val="22"/>
           <w:szCs w:val="22"/>
-          <w:lang w:val="en-US"/>
         </w:rPr>
         <w:t xml:space="preserve"> 불이 커지면서 </w:t>
       </w:r>
@@ -5049,7 +4892,6 @@
           <w:color w:val="000000"/>
           <w:sz w:val="22"/>
           <w:szCs w:val="22"/>
-          <w:lang w:val="en-US"/>
         </w:rPr>
         <w:t xml:space="preserve">Enter </w:t>
       </w:r>
@@ -5059,7 +4901,6 @@
           <w:color w:val="000000"/>
           <w:sz w:val="22"/>
           <w:szCs w:val="22"/>
-          <w:lang w:val="en-US"/>
         </w:rPr>
         <w:t xml:space="preserve">버튼을 입력 시 결과가 </w:t>
       </w:r>
@@ -5069,7 +4910,6 @@
           <w:color w:val="000000"/>
           <w:sz w:val="22"/>
           <w:szCs w:val="22"/>
-          <w:lang w:val="en-US"/>
         </w:rPr>
         <w:t>LCD</w:t>
       </w:r>
@@ -5079,7 +4919,6 @@
           <w:color w:val="000000"/>
           <w:sz w:val="22"/>
           <w:szCs w:val="22"/>
-          <w:lang w:val="en-US"/>
         </w:rPr>
         <w:t xml:space="preserve">에 표시되며 잘못된 입력은 </w:t>
       </w:r>
@@ -5089,7 +4928,6 @@
           <w:color w:val="000000"/>
           <w:sz w:val="22"/>
           <w:szCs w:val="22"/>
-          <w:lang w:val="en-US"/>
         </w:rPr>
         <w:t>Backspace</w:t>
       </w:r>
@@ -5099,7 +4937,6 @@
           <w:color w:val="000000"/>
           <w:sz w:val="22"/>
           <w:szCs w:val="22"/>
-          <w:lang w:val="en-US"/>
         </w:rPr>
         <w:t xml:space="preserve"> 버튼으로 수정할 수 있다.</w:t>
       </w:r>
@@ -5127,7 +4964,6 @@
           <w:color w:val="000000"/>
           <w:sz w:val="22"/>
           <w:szCs w:val="22"/>
-          <w:lang w:val="en-US"/>
         </w:rPr>
         <w:t>(00)</w:t>
       </w:r>
@@ -5146,7 +4982,6 @@
           <w:color w:val="000000"/>
           <w:sz w:val="22"/>
           <w:szCs w:val="22"/>
-          <w:lang w:val="en-US"/>
         </w:rPr>
         <w:t>(01)</w:t>
       </w:r>
@@ -5165,7 +5000,6 @@
           <w:color w:val="000000"/>
           <w:sz w:val="22"/>
           <w:szCs w:val="22"/>
-          <w:lang w:val="en-US"/>
         </w:rPr>
         <w:t>(10)</w:t>
       </w:r>
@@ -5184,7 +5018,6 @@
           <w:color w:val="000000"/>
           <w:sz w:val="22"/>
           <w:szCs w:val="22"/>
-          <w:lang w:val="en-US"/>
         </w:rPr>
         <w:t>(11)</w:t>
       </w:r>
@@ -5202,7 +5035,6 @@
       <w:pPr>
         <w:rPr>
           <w:rFonts w:asciiTheme="majorEastAsia" w:eastAsiaTheme="majorEastAsia" w:hAnsiTheme="majorEastAsia" w:cs="Times New Roman"/>
-          <w:lang w:val="en-US"/>
         </w:rPr>
       </w:pPr>
       <w:r>
@@ -5211,7 +5043,6 @@
           <w:noProof/>
           <w:sz w:val="22"/>
           <w:szCs w:val="22"/>
-          <w:lang w:val="en-US"/>
         </w:rPr>
         <w:drawing>
           <wp:anchor distT="0" distB="0" distL="114300" distR="114300" simplePos="0" relativeHeight="251658240" behindDoc="0" locked="0" layoutInCell="1" allowOverlap="1" wp14:anchorId="57C9757D" wp14:editId="09276B24">
@@ -5272,21 +5103,18 @@
       <w:r>
         <w:rPr>
           <w:rFonts w:asciiTheme="majorEastAsia" w:eastAsiaTheme="majorEastAsia" w:hAnsiTheme="majorEastAsia" w:cs="Times New Roman" w:hint="eastAsia"/>
-          <w:lang w:val="en-US"/>
         </w:rPr>
         <w:t>-</w:t>
       </w:r>
       <w:r>
         <w:rPr>
           <w:rFonts w:asciiTheme="majorEastAsia" w:eastAsiaTheme="majorEastAsia" w:hAnsiTheme="majorEastAsia" w:cs="Times New Roman" w:hint="eastAsia"/>
-          <w:lang w:val="en-US"/>
         </w:rPr>
         <w:t>입력 기능 (</w:t>
       </w:r>
       <w:r>
         <w:rPr>
           <w:rFonts w:asciiTheme="majorEastAsia" w:eastAsiaTheme="majorEastAsia" w:hAnsiTheme="majorEastAsia" w:cs="Times New Roman"/>
-          <w:lang w:val="en-US"/>
         </w:rPr>
         <w:t>Button Switch)</w:t>
       </w:r>
@@ -5605,7 +5433,6 @@
           <w:color w:val="000000"/>
           <w:sz w:val="22"/>
           <w:szCs w:val="22"/>
-          <w:lang w:val="en-US"/>
         </w:rPr>
         <w:t xml:space="preserve"> </w:t>
       </w:r>
@@ -5699,7 +5526,6 @@
           <w:color w:val="000000"/>
           <w:sz w:val="22"/>
           <w:szCs w:val="22"/>
-          <w:lang w:val="en-US"/>
         </w:rPr>
         <w:t xml:space="preserve"> </w:t>
       </w:r>
@@ -6442,7 +6268,6 @@
         </w:rPr>
         <w:t xml:space="preserve"> LCD</w:t>
       </w:r>
-      <w:proofErr w:type="spellStart"/>
       <w:r>
         <w:rPr>
           <w:rFonts w:asciiTheme="majorEastAsia" w:eastAsiaTheme="majorEastAsia" w:hAnsiTheme="majorEastAsia" w:cs="Batang" w:hint="eastAsia"/>
@@ -6452,7 +6277,6 @@
         </w:rPr>
         <w:t>에</w:t>
       </w:r>
-      <w:proofErr w:type="spellEnd"/>
       <w:r>
         <w:rPr>
           <w:rFonts w:asciiTheme="majorEastAsia" w:eastAsiaTheme="majorEastAsia" w:hAnsiTheme="majorEastAsia"/>
@@ -6477,7 +6301,6 @@
           <w:color w:val="000000"/>
           <w:sz w:val="22"/>
           <w:szCs w:val="22"/>
-          <w:lang w:val="en-US"/>
         </w:rPr>
         <w:t xml:space="preserve"> </w:t>
       </w:r>
@@ -6515,7 +6338,6 @@
           <w:color w:val="000000"/>
           <w:sz w:val="22"/>
           <w:szCs w:val="22"/>
-          <w:lang w:val="en-US"/>
         </w:rPr>
         <w:drawing>
           <wp:inline distT="0" distB="0" distL="0" distR="0" wp14:anchorId="78535BF8" wp14:editId="3C3BB4F1">
@@ -6567,7 +6389,6 @@
           <w:bCs/>
           <w:sz w:val="32"/>
           <w:szCs w:val="32"/>
-          <w:lang w:val="en-US"/>
         </w:rPr>
       </w:pPr>
       <w:r>
@@ -6575,7 +6396,6 @@
           <w:rFonts w:asciiTheme="majorEastAsia" w:eastAsiaTheme="majorEastAsia" w:hAnsiTheme="majorEastAsia" w:cs="Courier New" w:hint="eastAsia"/>
           <w:sz w:val="30"/>
           <w:szCs w:val="30"/>
-          <w:lang w:val="en-US"/>
         </w:rPr>
         <w:lastRenderedPageBreak/>
         <w:t>수학 퍼즐 게임 모드 (</w:t>
@@ -6585,7 +6405,6 @@
           <w:rFonts w:asciiTheme="majorEastAsia" w:eastAsiaTheme="majorEastAsia" w:hAnsiTheme="majorEastAsia" w:cs="Courier New"/>
           <w:sz w:val="30"/>
           <w:szCs w:val="30"/>
-          <w:lang w:val="en-US"/>
         </w:rPr>
         <w:t>Puzzle Game Mode)</w:t>
       </w:r>
@@ -6596,7 +6415,6 @@
           <w:rFonts w:ascii="Courier New" w:eastAsiaTheme="majorEastAsia" w:hAnsi="Courier New" w:cs="Courier New"/>
           <w:sz w:val="28"/>
           <w:szCs w:val="28"/>
-          <w:lang w:val="en-US"/>
         </w:rPr>
       </w:pPr>
       <w:r>
@@ -6606,7 +6424,6 @@
           <w:bCs/>
           <w:sz w:val="28"/>
           <w:szCs w:val="28"/>
-          <w:lang w:val="en-US"/>
         </w:rPr>
         <w:t>2.3.1</w:t>
       </w:r>
@@ -6615,7 +6432,6 @@
           <w:rFonts w:ascii="Courier New" w:eastAsiaTheme="majorEastAsia" w:hAnsi="Courier New" w:cs="Courier New"/>
           <w:sz w:val="28"/>
           <w:szCs w:val="28"/>
-          <w:lang w:val="en-US"/>
         </w:rPr>
         <w:t xml:space="preserve"> </w:t>
       </w:r>
@@ -6624,7 +6440,6 @@
           <w:rFonts w:asciiTheme="majorEastAsia" w:eastAsiaTheme="majorEastAsia" w:hAnsiTheme="majorEastAsia" w:cs="Courier New" w:hint="eastAsia"/>
           <w:sz w:val="28"/>
           <w:szCs w:val="28"/>
-          <w:lang w:val="en-US"/>
         </w:rPr>
         <w:t>주제</w:t>
       </w:r>
@@ -6644,7 +6459,6 @@
           <w:rFonts w:asciiTheme="majorEastAsia" w:eastAsiaTheme="majorEastAsia" w:hAnsiTheme="majorEastAsia" w:cs="Courier New" w:hint="eastAsia"/>
           <w:sz w:val="22"/>
           <w:szCs w:val="22"/>
-          <w:lang w:val="en-US"/>
         </w:rPr>
         <w:t xml:space="preserve">이 모드는 </w:t>
       </w:r>
@@ -6653,7 +6467,6 @@
           <w:rFonts w:asciiTheme="majorEastAsia" w:eastAsiaTheme="majorEastAsia" w:hAnsiTheme="majorEastAsia" w:cs="Courier New"/>
           <w:sz w:val="22"/>
           <w:szCs w:val="22"/>
-          <w:lang w:val="en-US"/>
         </w:rPr>
         <w:t>FPGA</w:t>
       </w:r>
@@ -6662,7 +6475,6 @@
           <w:rFonts w:asciiTheme="majorEastAsia" w:eastAsiaTheme="majorEastAsia" w:hAnsiTheme="majorEastAsia" w:cs="Courier New" w:hint="eastAsia"/>
           <w:sz w:val="22"/>
           <w:szCs w:val="22"/>
-          <w:lang w:val="en-US"/>
         </w:rPr>
         <w:t>를 이용해</w:t>
       </w:r>
@@ -6671,7 +6483,6 @@
           <w:rFonts w:asciiTheme="majorEastAsia" w:eastAsiaTheme="majorEastAsia" w:hAnsiTheme="majorEastAsia" w:cs="Courier New" w:hint="eastAsia"/>
           <w:sz w:val="22"/>
           <w:szCs w:val="22"/>
-          <w:lang w:val="en-US"/>
         </w:rPr>
         <w:t xml:space="preserve"> 사용자가 </w:t>
       </w:r>
@@ -6680,7 +6491,6 @@
           <w:rFonts w:asciiTheme="majorEastAsia" w:eastAsiaTheme="majorEastAsia" w:hAnsiTheme="majorEastAsia" w:cs="Courier New" w:hint="eastAsia"/>
           <w:sz w:val="22"/>
           <w:szCs w:val="22"/>
-          <w:lang w:val="en-US"/>
         </w:rPr>
         <w:t xml:space="preserve"> </w:t>
       </w:r>
@@ -6689,7 +6499,6 @@
           <w:rFonts w:asciiTheme="majorEastAsia" w:eastAsiaTheme="majorEastAsia" w:hAnsiTheme="majorEastAsia" w:cs="Courier New"/>
           <w:sz w:val="22"/>
           <w:szCs w:val="22"/>
-          <w:lang w:val="en-US"/>
         </w:rPr>
         <w:t>DIP Switch[2:1]</w:t>
       </w:r>
@@ -6698,7 +6507,6 @@
           <w:rFonts w:asciiTheme="majorEastAsia" w:eastAsiaTheme="majorEastAsia" w:hAnsiTheme="majorEastAsia" w:cs="Courier New" w:hint="eastAsia"/>
           <w:sz w:val="22"/>
           <w:szCs w:val="22"/>
-          <w:lang w:val="en-US"/>
         </w:rPr>
         <w:t xml:space="preserve">를 01로 입력하는 경우 산수 퀴즈 형식의 수학 퍼즐 게임을 구현하는 것이다.사용자는 </w:t>
       </w:r>
@@ -6707,7 +6515,6 @@
           <w:rFonts w:asciiTheme="majorEastAsia" w:eastAsiaTheme="majorEastAsia" w:hAnsiTheme="majorEastAsia" w:cs="Courier New"/>
           <w:sz w:val="22"/>
           <w:szCs w:val="22"/>
-          <w:lang w:val="en-US"/>
         </w:rPr>
         <w:t>LCD</w:t>
       </w:r>
@@ -6716,7 +6523,6 @@
           <w:rFonts w:asciiTheme="majorEastAsia" w:eastAsiaTheme="majorEastAsia" w:hAnsiTheme="majorEastAsia" w:cs="Courier New" w:hint="eastAsia"/>
           <w:sz w:val="22"/>
           <w:szCs w:val="22"/>
-          <w:lang w:val="en-US"/>
         </w:rPr>
         <w:t xml:space="preserve">에 표시된 문제의 정답을 입력하며 제안 시간 내에 올바른 답을 제출해야 한다.게임은 </w:t>
       </w:r>
@@ -6725,7 +6531,6 @@
           <w:rFonts w:asciiTheme="majorEastAsia" w:eastAsiaTheme="majorEastAsia" w:hAnsiTheme="majorEastAsia" w:cs="Courier New"/>
           <w:sz w:val="22"/>
           <w:szCs w:val="22"/>
-          <w:lang w:val="en-US"/>
         </w:rPr>
         <w:t>Easy, Medium, Hard</w:t>
       </w:r>
@@ -6734,7 +6539,6 @@
           <w:rFonts w:asciiTheme="majorEastAsia" w:eastAsiaTheme="majorEastAsia" w:hAnsiTheme="majorEastAsia" w:cs="Courier New" w:hint="eastAsia"/>
           <w:sz w:val="22"/>
           <w:szCs w:val="22"/>
-          <w:lang w:val="en-US"/>
         </w:rPr>
         <w:t xml:space="preserve">의 3단계 난이도 모드를 제공하여 사용자가 </w:t>
       </w:r>
@@ -6743,7 +6547,6 @@
           <w:rFonts w:asciiTheme="majorEastAsia" w:eastAsiaTheme="majorEastAsia" w:hAnsiTheme="majorEastAsia" w:cs="Courier New"/>
           <w:sz w:val="22"/>
           <w:szCs w:val="22"/>
-          <w:lang w:val="en-US"/>
         </w:rPr>
         <w:t>DIP</w:t>
       </w:r>
@@ -6752,7 +6555,6 @@
           <w:rFonts w:asciiTheme="majorEastAsia" w:eastAsiaTheme="majorEastAsia" w:hAnsiTheme="majorEastAsia" w:cs="Courier New" w:hint="eastAsia"/>
           <w:sz w:val="22"/>
           <w:szCs w:val="22"/>
-          <w:lang w:val="en-US"/>
         </w:rPr>
         <w:t xml:space="preserve">스위치를 통해 난이도를 선택할 수 있다.각 문제는 문제 생성, 정답 검증, 점수 관리, 시간 제어 모듈로 구성되어  있으며 </w:t>
       </w:r>
@@ -6773,7 +6575,6 @@
           <w:rFonts w:asciiTheme="majorEastAsia" w:eastAsiaTheme="majorEastAsia" w:hAnsiTheme="majorEastAsia" w:cs="Courier New"/>
           <w:sz w:val="22"/>
           <w:szCs w:val="22"/>
-          <w:lang w:val="en-US"/>
         </w:rPr>
       </w:pPr>
     </w:p>
@@ -6784,7 +6585,6 @@
           <w:rFonts w:ascii="Courier New" w:eastAsiaTheme="majorEastAsia" w:hAnsi="Courier New" w:cs="Courier New"/>
           <w:sz w:val="28"/>
           <w:szCs w:val="28"/>
-          <w:lang w:val="en-US"/>
         </w:rPr>
       </w:pPr>
       <w:r>
@@ -6794,7 +6594,6 @@
           <w:bCs/>
           <w:sz w:val="28"/>
           <w:szCs w:val="28"/>
-          <w:lang w:val="en-US"/>
         </w:rPr>
         <w:t>2.3.2</w:t>
       </w:r>
@@ -6805,7 +6604,6 @@
           <w:bCs/>
           <w:sz w:val="28"/>
           <w:szCs w:val="28"/>
-          <w:lang w:val="en-US"/>
         </w:rPr>
         <w:t xml:space="preserve"> </w:t>
       </w:r>
@@ -6814,7 +6612,6 @@
           <w:rFonts w:ascii="Courier New" w:eastAsiaTheme="majorEastAsia" w:hAnsi="Courier New" w:cs="Courier New" w:hint="eastAsia"/>
           <w:sz w:val="28"/>
           <w:szCs w:val="28"/>
-          <w:lang w:val="en-US"/>
         </w:rPr>
         <w:t>기능</w:t>
       </w:r>
@@ -6823,7 +6620,6 @@
           <w:rFonts w:ascii="Courier New" w:eastAsiaTheme="majorEastAsia" w:hAnsi="Courier New" w:cs="Courier New"/>
           <w:sz w:val="28"/>
           <w:szCs w:val="28"/>
-          <w:lang w:val="en-US"/>
         </w:rPr>
         <w:t xml:space="preserve"> </w:t>
       </w:r>
@@ -6848,7 +6644,7 @@
           <w:szCs w:val="22"/>
         </w:rPr>
         <w:drawing>
-          <wp:anchor distT="0" distB="0" distL="114300" distR="114300" simplePos="0" relativeHeight="251659264" behindDoc="0" locked="0" layoutInCell="1" allowOverlap="1" wp14:anchorId="3FFE701A" wp14:editId="164C7B03">
+          <wp:anchor distT="0" distB="0" distL="114300" distR="114300" simplePos="0" relativeHeight="251659264" behindDoc="0" locked="0" layoutInCell="1" allowOverlap="1" wp14:anchorId="3FFE701A" wp14:editId="5452B6D6">
             <wp:simplePos x="0" y="0"/>
             <wp:positionH relativeFrom="column">
               <wp:posOffset>112395</wp:posOffset>
@@ -7072,7 +6868,6 @@
         </w:rPr>
         <w:t xml:space="preserve"> </w:t>
       </w:r>
-      <w:proofErr w:type="spellStart"/>
       <w:r>
         <w:rPr>
           <w:rFonts w:asciiTheme="majorEastAsia" w:eastAsiaTheme="majorEastAsia" w:hAnsiTheme="majorEastAsia" w:cs="Batang" w:hint="eastAsia"/>
@@ -7082,7 +6877,6 @@
         </w:rPr>
         <w:t>알파벳를</w:t>
       </w:r>
-      <w:proofErr w:type="spellEnd"/>
       <w:r>
         <w:rPr>
           <w:rFonts w:asciiTheme="majorEastAsia" w:eastAsiaTheme="majorEastAsia" w:hAnsiTheme="majorEastAsia"/>
@@ -7489,7 +7283,6 @@
           <w:color w:val="000000"/>
           <w:sz w:val="22"/>
           <w:szCs w:val="22"/>
-          <w:lang w:val="en-US"/>
         </w:rPr>
       </w:pPr>
     </w:p>
@@ -7505,7 +7298,6 @@
           <w:color w:val="000000"/>
           <w:sz w:val="22"/>
           <w:szCs w:val="22"/>
-          <w:lang w:val="en-US"/>
         </w:rPr>
       </w:pPr>
     </w:p>
@@ -7588,7 +7380,6 @@
           <w:color w:val="000000"/>
           <w:sz w:val="22"/>
           <w:szCs w:val="22"/>
-          <w:lang w:val="en-US"/>
         </w:rPr>
         <w:t xml:space="preserve"> </w:t>
       </w:r>
@@ -7621,30 +7412,21 @@
       </w:r>
       <w:r>
         <w:rPr>
-          <w:rFonts w:asciiTheme="majorEastAsia" w:eastAsiaTheme="majorEastAsia" w:hAnsiTheme="majorEastAsia"/>
-          <w:color w:val="000000"/>
-          <w:sz w:val="22"/>
-          <w:szCs w:val="22"/>
-        </w:rPr>
-        <w:t xml:space="preserve"> DIP </w:t>
-      </w:r>
-      <w:r>
-        <w:rPr>
-          <w:rFonts w:asciiTheme="majorEastAsia" w:eastAsiaTheme="majorEastAsia" w:hAnsiTheme="majorEastAsia" w:cs="Batang" w:hint="eastAsia"/>
-          <w:color w:val="000000"/>
-          <w:sz w:val="22"/>
-          <w:szCs w:val="22"/>
-        </w:rPr>
-        <w:t>스위치</w:t>
-      </w:r>
-      <w:r>
-        <w:rPr>
-          <w:rFonts w:asciiTheme="majorEastAsia" w:eastAsiaTheme="majorEastAsia" w:hAnsiTheme="majorEastAsia" w:cs="Batang" w:hint="eastAsia"/>
-          <w:color w:val="000000"/>
-          <w:sz w:val="22"/>
-          <w:szCs w:val="22"/>
-        </w:rPr>
-        <w:t>[4:3]를</w:t>
+          <w:rFonts w:asciiTheme="majorEastAsia" w:eastAsiaTheme="majorEastAsia" w:hAnsiTheme="majorEastAsia" w:hint="eastAsia"/>
+          <w:color w:val="000000"/>
+          <w:sz w:val="22"/>
+          <w:szCs w:val="22"/>
+        </w:rPr>
+        <w:t>1,2,3 버튼</w:t>
+      </w:r>
+      <w:r>
+        <w:rPr>
+          <w:rFonts w:asciiTheme="majorEastAsia" w:eastAsiaTheme="majorEastAsia" w:hAnsiTheme="majorEastAsia" w:cs="Batang" w:hint="eastAsia"/>
+          <w:color w:val="000000"/>
+          <w:sz w:val="22"/>
+          <w:szCs w:val="22"/>
+        </w:rPr>
+        <w:t>을</w:t>
       </w:r>
       <w:r>
         <w:rPr>
@@ -8123,11 +7905,11 @@
       <w:r>
         <w:rPr>
           <w:rStyle w:val="HTMLCode"/>
-          <w:rFonts w:asciiTheme="majorEastAsia" w:eastAsiaTheme="majorEastAsia" w:hAnsiTheme="majorEastAsia"/>
-          <w:sz w:val="22"/>
-          <w:szCs w:val="22"/>
-        </w:rPr>
-        <w:t>00</w:t>
+          <w:rFonts w:asciiTheme="majorEastAsia" w:eastAsiaTheme="majorEastAsia" w:hAnsiTheme="majorEastAsia" w:hint="eastAsia"/>
+          <w:sz w:val="22"/>
+          <w:szCs w:val="22"/>
+        </w:rPr>
+        <w:t>1</w:t>
       </w:r>
       <w:r>
         <w:rPr>
@@ -8151,7 +7933,6 @@
           <w:rFonts w:asciiTheme="majorEastAsia" w:eastAsiaTheme="majorEastAsia" w:hAnsiTheme="majorEastAsia" w:cs="Batang"/>
           <w:sz w:val="22"/>
           <w:szCs w:val="22"/>
-          <w:lang w:val="en-US"/>
         </w:rPr>
         <w:t>Easy</w:t>
       </w:r>
@@ -8173,11 +7954,11 @@
       <w:r>
         <w:rPr>
           <w:rStyle w:val="HTMLCode"/>
-          <w:rFonts w:asciiTheme="majorEastAsia" w:eastAsiaTheme="majorEastAsia" w:hAnsiTheme="majorEastAsia"/>
-          <w:sz w:val="22"/>
-          <w:szCs w:val="22"/>
-        </w:rPr>
-        <w:t>01</w:t>
+          <w:rFonts w:asciiTheme="majorEastAsia" w:eastAsiaTheme="majorEastAsia" w:hAnsiTheme="majorEastAsia" w:hint="eastAsia"/>
+          <w:sz w:val="22"/>
+          <w:szCs w:val="22"/>
+        </w:rPr>
+        <w:t>2</w:t>
       </w:r>
       <w:r>
         <w:rPr>
@@ -8201,7 +7982,6 @@
           <w:rFonts w:asciiTheme="majorEastAsia" w:eastAsiaTheme="majorEastAsia" w:hAnsiTheme="majorEastAsia" w:cs="Batang"/>
           <w:sz w:val="22"/>
           <w:szCs w:val="22"/>
-          <w:lang w:val="en-US"/>
         </w:rPr>
         <w:t>Medium</w:t>
       </w:r>
@@ -8223,11 +8003,11 @@
       <w:r>
         <w:rPr>
           <w:rStyle w:val="HTMLCode"/>
-          <w:rFonts w:asciiTheme="majorEastAsia" w:eastAsiaTheme="majorEastAsia" w:hAnsiTheme="majorEastAsia"/>
-          <w:sz w:val="22"/>
-          <w:szCs w:val="22"/>
-        </w:rPr>
-        <w:t>10</w:t>
+          <w:rFonts w:asciiTheme="majorEastAsia" w:eastAsiaTheme="majorEastAsia" w:hAnsiTheme="majorEastAsia" w:hint="eastAsia"/>
+          <w:sz w:val="22"/>
+          <w:szCs w:val="22"/>
+        </w:rPr>
+        <w:t>3</w:t>
       </w:r>
       <w:r>
         <w:rPr>
@@ -8251,7 +8031,6 @@
           <w:rFonts w:asciiTheme="majorEastAsia" w:eastAsiaTheme="majorEastAsia" w:hAnsiTheme="majorEastAsia" w:cs="Batang"/>
           <w:sz w:val="22"/>
           <w:szCs w:val="22"/>
-          <w:lang w:val="en-US"/>
         </w:rPr>
         <w:t>Hard</w:t>
       </w:r>
@@ -8276,7 +8055,7 @@
         </w:rPr>
         <w:lastRenderedPageBreak/>
         <w:drawing>
-          <wp:anchor distT="0" distB="0" distL="114300" distR="114300" simplePos="0" relativeHeight="251660288" behindDoc="0" locked="0" layoutInCell="1" allowOverlap="1" wp14:anchorId="12C77BAC" wp14:editId="20C73BC3">
+          <wp:anchor distT="0" distB="0" distL="114300" distR="114300" simplePos="0" relativeHeight="251660288" behindDoc="0" locked="0" layoutInCell="1" allowOverlap="1" wp14:anchorId="12C77BAC" wp14:editId="793729FD">
             <wp:simplePos x="0" y="0"/>
             <wp:positionH relativeFrom="column">
               <wp:posOffset>10795</wp:posOffset>
@@ -8299,7 +8078,7 @@
                     <pic:cNvPicPr/>
                   </pic:nvPicPr>
                   <pic:blipFill>
-                    <a:blip r:embed="rId9" cstate="print">
+                    <a:blip r:embed="rId10" cstate="print">
                       <a:extLst>
                         <a:ext uri="{28A0092B-C50C-407E-A947-70E740481C1C}">
                           <a14:useLocalDpi xmlns:a14="http://schemas.microsoft.com/office/drawing/2010/main" val="0"/>
@@ -8347,7 +8126,16 @@
           <w:sz w:val="22"/>
           <w:szCs w:val="22"/>
         </w:rPr>
-        <w:t>버튼</w:t>
+        <w:t>버튼으</w:t>
+      </w:r>
+      <w:r>
+        <w:rPr>
+          <w:rFonts w:asciiTheme="majorEastAsia" w:eastAsiaTheme="majorEastAsia" w:hAnsiTheme="majorEastAsia"/>
+          <w:color w:val="000000"/>
+          <w:sz w:val="22"/>
+          <w:szCs w:val="22"/>
+        </w:rPr>
+        <w:t>로 정답을 입력한 뒤</w:t>
       </w:r>
       <w:r>
         <w:rPr>
@@ -8355,35 +8143,15 @@
           <w:color w:val="000000"/>
           <w:sz w:val="22"/>
           <w:szCs w:val="22"/>
-          <w:lang w:val="en-US"/>
-        </w:rPr>
-        <w:t>으</w:t>
-      </w:r>
-      <w:r>
-        <w:rPr>
-          <w:rFonts w:asciiTheme="majorEastAsia" w:eastAsiaTheme="majorEastAsia" w:hAnsiTheme="majorEastAsia"/>
-          <w:color w:val="000000"/>
-          <w:sz w:val="22"/>
-          <w:szCs w:val="22"/>
-        </w:rPr>
-        <w:t>로 정답을 입력한 뒤</w:t>
-      </w:r>
-      <w:r>
-        <w:rPr>
-          <w:rFonts w:asciiTheme="majorEastAsia" w:eastAsiaTheme="majorEastAsia" w:hAnsiTheme="majorEastAsia" w:hint="eastAsia"/>
-          <w:color w:val="000000"/>
-          <w:sz w:val="22"/>
-          <w:szCs w:val="22"/>
-        </w:rPr>
-        <w:t xml:space="preserve"> </w:t>
-      </w:r>
-      <w:r>
-        <w:rPr>
-          <w:rFonts w:asciiTheme="majorEastAsia" w:eastAsiaTheme="majorEastAsia" w:hAnsiTheme="majorEastAsia"/>
-          <w:color w:val="000000"/>
-          <w:sz w:val="22"/>
-          <w:szCs w:val="22"/>
-          <w:lang w:val="en-US"/>
+        </w:rPr>
+        <w:t xml:space="preserve"> </w:t>
+      </w:r>
+      <w:r>
+        <w:rPr>
+          <w:rFonts w:asciiTheme="majorEastAsia" w:eastAsiaTheme="majorEastAsia" w:hAnsiTheme="majorEastAsia"/>
+          <w:color w:val="000000"/>
+          <w:sz w:val="22"/>
+          <w:szCs w:val="22"/>
         </w:rPr>
         <w:t>Submit</w:t>
       </w:r>
@@ -8486,20 +8254,18 @@
         </w:rPr>
         <w:t> </w:t>
       </w:r>
-      <w:proofErr w:type="spellStart"/>
       <w:r>
         <w:rPr>
           <w:rStyle w:val="Strong"/>
-          <w:rFonts w:asciiTheme="majorEastAsia" w:eastAsiaTheme="majorEastAsia" w:hAnsiTheme="majorEastAsia"/>
+          <w:rFonts w:asciiTheme="majorEastAsia" w:eastAsiaTheme="majorEastAsia" w:hAnsiTheme="majorEastAsia" w:hint="eastAsia"/>
           <w:b w:val="0"/>
           <w:bCs w:val="0"/>
           <w:color w:val="000000"/>
           <w:sz w:val="22"/>
           <w:szCs w:val="22"/>
         </w:rPr>
-        <w:t>버저에서</w:t>
-      </w:r>
-      <w:proofErr w:type="spellEnd"/>
+        <w:t>Peizo</w:t>
+      </w:r>
       <w:r>
         <w:rPr>
           <w:rStyle w:val="Strong"/>
@@ -8510,7 +8276,7 @@
           <w:sz w:val="22"/>
           <w:szCs w:val="22"/>
         </w:rPr>
-        <w:t xml:space="preserve"> 승리음을 출력</w:t>
+        <w:t>에서 승리음을 출력</w:t>
       </w:r>
       <w:r>
         <w:rPr>
@@ -8555,14 +8321,26 @@
       <w:r>
         <w:rPr>
           <w:rStyle w:val="Strong"/>
-          <w:rFonts w:asciiTheme="majorEastAsia" w:eastAsiaTheme="majorEastAsia" w:hAnsiTheme="majorEastAsia"/>
+          <w:rFonts w:asciiTheme="majorEastAsia" w:eastAsiaTheme="majorEastAsia" w:hAnsiTheme="majorEastAsia" w:hint="eastAsia"/>
           <w:b w:val="0"/>
           <w:bCs w:val="0"/>
           <w:color w:val="000000"/>
           <w:sz w:val="22"/>
           <w:szCs w:val="22"/>
         </w:rPr>
-        <w:t>버저에서 경고음이 울리고</w:t>
+        <w:t>Peizo</w:t>
+      </w:r>
+      <w:r>
+        <w:rPr>
+          <w:rStyle w:val="Strong"/>
+          <w:rFonts w:asciiTheme="majorEastAsia" w:eastAsiaTheme="majorEastAsia" w:hAnsiTheme="majorEastAsia"/>
+          <w:b w:val="0"/>
+          <w:bCs w:val="0"/>
+          <w:color w:val="000000"/>
+          <w:sz w:val="22"/>
+          <w:szCs w:val="22"/>
+        </w:rPr>
+        <w:t>에서 경고음이 울리고</w:t>
       </w:r>
       <w:r>
         <w:rPr>
@@ -8721,7 +8499,6 @@
           <w:color w:val="000000"/>
           <w:sz w:val="22"/>
           <w:szCs w:val="22"/>
-          <w:lang w:val="en-US"/>
         </w:rPr>
         <w:t>DIP Switch[8]</w:t>
       </w:r>
@@ -8731,7 +8508,6 @@
           <w:color w:val="000000"/>
           <w:sz w:val="22"/>
           <w:szCs w:val="22"/>
-          <w:lang w:val="en-US"/>
         </w:rPr>
         <w:t xml:space="preserve">를 통해 </w:t>
       </w:r>
@@ -8741,7 +8517,6 @@
           <w:color w:val="000000"/>
           <w:sz w:val="22"/>
           <w:szCs w:val="22"/>
-          <w:lang w:val="en-US"/>
         </w:rPr>
         <w:t xml:space="preserve">reset </w:t>
       </w:r>
@@ -8751,7 +8526,6 @@
           <w:color w:val="000000"/>
           <w:sz w:val="22"/>
           <w:szCs w:val="22"/>
-          <w:lang w:val="en-US"/>
         </w:rPr>
         <w:t>하고</w:t>
       </w:r>
@@ -8810,7 +8584,7 @@
                     <pic:cNvPicPr/>
                   </pic:nvPicPr>
                   <pic:blipFill>
-                    <a:blip r:embed="rId10">
+                    <a:blip r:embed="rId11">
                       <a:extLst>
                         <a:ext uri="{28A0092B-C50C-407E-A947-70E740481C1C}">
                           <a14:useLocalDpi xmlns:a14="http://schemas.microsoft.com/office/drawing/2010/main" val="0"/>
@@ -8953,7 +8727,6 @@
           <w:bCs/>
           <w:sz w:val="30"/>
           <w:szCs w:val="30"/>
-          <w:lang w:val="en-US"/>
         </w:rPr>
       </w:pPr>
       <w:r>
@@ -8984,7 +8757,6 @@
           <w:bCs/>
           <w:sz w:val="30"/>
           <w:szCs w:val="30"/>
-          <w:lang w:val="en-US"/>
         </w:rPr>
       </w:pPr>
       <w:r>
@@ -8994,7 +8766,6 @@
           <w:noProof/>
           <w:sz w:val="30"/>
           <w:szCs w:val="30"/>
-          <w:lang w:val="en-US"/>
         </w:rPr>
         <w:drawing>
           <wp:inline distT="0" distB="0" distL="0" distR="0" wp14:anchorId="5E53C267" wp14:editId="3FC8E586">
@@ -9012,7 +8783,7 @@
                     <pic:cNvPicPr/>
                   </pic:nvPicPr>
                   <pic:blipFill>
-                    <a:blip r:embed="rId11">
+                    <a:blip r:embed="rId12">
                       <a:extLst>
                         <a:ext uri="{28A0092B-C50C-407E-A947-70E740481C1C}">
                           <a14:useLocalDpi xmlns:a14="http://schemas.microsoft.com/office/drawing/2010/main" val="0"/>
@@ -9046,7 +8817,6 @@
           <w:bCs/>
           <w:sz w:val="30"/>
           <w:szCs w:val="30"/>
-          <w:lang w:val="en-US"/>
         </w:rPr>
       </w:pPr>
       <w:r>
@@ -9055,7 +8825,6 @@
           <w:bCs/>
           <w:sz w:val="30"/>
           <w:szCs w:val="30"/>
-          <w:lang w:val="en-US"/>
         </w:rPr>
         <w:t xml:space="preserve">3.1.2 </w:t>
       </w:r>
@@ -9066,7 +8835,6 @@
           <w:bCs/>
           <w:sz w:val="30"/>
           <w:szCs w:val="30"/>
-          <w:lang w:val="en-US"/>
         </w:rPr>
         <w:t>알고리즘</w:t>
       </w:r>
@@ -9975,7 +9743,6 @@
           <w:color w:val="000000"/>
           <w:sz w:val="22"/>
           <w:szCs w:val="22"/>
-          <w:lang w:val="en-US"/>
         </w:rPr>
         <w:t>버튼</w:t>
       </w:r>
@@ -10511,7 +10278,7 @@
                     <pic:cNvPicPr/>
                   </pic:nvPicPr>
                   <pic:blipFill>
-                    <a:blip r:embed="rId12">
+                    <a:blip r:embed="rId13">
                       <a:extLst>
                         <a:ext uri="{28A0092B-C50C-407E-A947-70E740481C1C}">
                           <a14:useLocalDpi xmlns:a14="http://schemas.microsoft.com/office/drawing/2010/main" val="0"/>
@@ -10669,7 +10436,7 @@
                     <pic:cNvPicPr/>
                   </pic:nvPicPr>
                   <pic:blipFill>
-                    <a:blip r:embed="rId13">
+                    <a:blip r:embed="rId14">
                       <a:extLst>
                         <a:ext uri="{28A0092B-C50C-407E-A947-70E740481C1C}">
                           <a14:useLocalDpi xmlns:a14="http://schemas.microsoft.com/office/drawing/2010/main" val="0"/>
@@ -10951,7 +10718,6 @@
           <w:color w:val="000000"/>
           <w:sz w:val="18"/>
           <w:szCs w:val="18"/>
-          <w:lang w:val="en-US"/>
         </w:rPr>
         <w:t>submit’</w:t>
       </w:r>
@@ -11106,16 +10872,34 @@
           <w:sz w:val="20"/>
           <w:szCs w:val="20"/>
         </w:rPr>
-        <w:t xml:space="preserve"> - </w:t>
-      </w:r>
-      <w:r>
-        <w:rPr>
-          <w:rFonts w:asciiTheme="majorEastAsia" w:eastAsiaTheme="majorEastAsia" w:hAnsiTheme="majorEastAsia"/>
+        <w:t xml:space="preserve"> </w:t>
+      </w:r>
+      <w:r>
+        <w:rPr>
+          <w:rFonts w:asciiTheme="majorEastAsia" w:eastAsiaTheme="majorEastAsia" w:hAnsiTheme="majorEastAsia"/>
+          <w:color w:val="000000"/>
+          <w:sz w:val="20"/>
+          <w:szCs w:val="20"/>
+        </w:rPr>
+        <w:t>–</w:t>
+      </w:r>
+      <w:r>
+        <w:rPr>
+          <w:rFonts w:asciiTheme="majorEastAsia" w:eastAsiaTheme="majorEastAsia" w:hAnsiTheme="majorEastAsia" w:hint="eastAsia"/>
+          <w:color w:val="000000"/>
+          <w:sz w:val="20"/>
+          <w:szCs w:val="20"/>
+        </w:rPr>
+        <w:t xml:space="preserve"> </w:t>
+      </w:r>
+      <w:r>
+        <w:rPr>
+          <w:rFonts w:asciiTheme="majorEastAsia" w:eastAsiaTheme="majorEastAsia" w:hAnsiTheme="majorEastAsia" w:hint="eastAsia"/>
           <w:color w:val="000000"/>
           <w:sz w:val="18"/>
           <w:szCs w:val="18"/>
         </w:rPr>
-        <w:t xml:space="preserve">DIP </w:t>
+        <w:t>1,2,3 버튼으</w:t>
       </w:r>
       <w:r>
         <w:rPr>
@@ -11124,7 +10908,7 @@
           <w:sz w:val="18"/>
           <w:szCs w:val="18"/>
         </w:rPr>
-        <w:t>스위치로</w:t>
+        <w:t>로</w:t>
       </w:r>
       <w:r>
         <w:rPr>
@@ -11732,46 +11516,25 @@
           <w:sz w:val="18"/>
           <w:szCs w:val="18"/>
         </w:rPr>
-        <w:t>표</w:t>
-      </w:r>
-      <w:r>
-        <w:rPr>
-          <w:rFonts w:asciiTheme="majorEastAsia" w:eastAsiaTheme="majorEastAsia" w:hAnsiTheme="majorEastAsia" w:cs="Batang" w:hint="eastAsia"/>
+        <w:t>표시,</w:t>
+      </w:r>
+      <w:r>
+        <w:rPr>
+          <w:rFonts w:asciiTheme="majorEastAsia" w:eastAsiaTheme="majorEastAsia" w:hAnsiTheme="majorEastAsia" w:cs="Batang"/>
           <w:color w:val="000000"/>
           <w:sz w:val="18"/>
           <w:szCs w:val="18"/>
-          <w:lang w:val="en-US"/>
-        </w:rPr>
-        <w:t>시,</w:t>
-      </w:r>
-      <w:r>
-        <w:rPr>
-          <w:rFonts w:asciiTheme="majorEastAsia" w:eastAsiaTheme="majorEastAsia" w:hAnsiTheme="majorEastAsia" w:cs="Batang"/>
+        </w:rPr>
+        <w:t xml:space="preserve"> ‘Enter’ </w:t>
+      </w:r>
+      <w:r>
+        <w:rPr>
+          <w:rFonts w:asciiTheme="majorEastAsia" w:eastAsiaTheme="majorEastAsia" w:hAnsiTheme="majorEastAsia" w:cs="Batang" w:hint="eastAsia"/>
           <w:color w:val="000000"/>
           <w:sz w:val="18"/>
           <w:szCs w:val="18"/>
-          <w:lang w:val="en-US"/>
-        </w:rPr>
-        <w:t xml:space="preserve"> ‘Enter’ </w:t>
-      </w:r>
-      <w:r>
-        <w:rPr>
-          <w:rFonts w:asciiTheme="majorEastAsia" w:eastAsiaTheme="majorEastAsia" w:hAnsiTheme="majorEastAsia" w:cs="Batang" w:hint="eastAsia"/>
-          <w:color w:val="000000"/>
-          <w:sz w:val="18"/>
-          <w:szCs w:val="18"/>
-          <w:lang w:val="en-US"/>
-        </w:rPr>
-        <w:t>버튼</w:t>
-      </w:r>
-      <w:r>
-        <w:rPr>
-          <w:rFonts w:asciiTheme="majorEastAsia" w:eastAsiaTheme="majorEastAsia" w:hAnsiTheme="majorEastAsia" w:cs="Batang" w:hint="eastAsia"/>
-          <w:color w:val="000000"/>
-          <w:sz w:val="18"/>
-          <w:szCs w:val="18"/>
-        </w:rPr>
-        <w:t>으로</w:t>
+        </w:rPr>
+        <w:t>버튼으로</w:t>
       </w:r>
       <w:r>
         <w:rPr>
@@ -12228,7 +11991,7 @@
           <w:sz w:val="18"/>
           <w:szCs w:val="18"/>
         </w:rPr>
-        <w:t>정답 시: 점수 +1, Full Color LED(녹색), 버저 승리음</w:t>
+        <w:t xml:space="preserve">정답 시: 점수 +1, Full Color LED(녹색), </w:t>
       </w:r>
       <w:r>
         <w:rPr>
@@ -12237,7 +12000,7 @@
           <w:sz w:val="18"/>
           <w:szCs w:val="18"/>
         </w:rPr>
-        <w:t xml:space="preserve"> , </w:t>
+        <w:t>Peizo</w:t>
       </w:r>
       <w:r>
         <w:rPr>
@@ -12246,7 +12009,43 @@
           <w:sz w:val="18"/>
           <w:szCs w:val="18"/>
         </w:rPr>
-        <w:t>오답 시: 생명 -1, Full Color LED(빨간색), 버저 경고음</w:t>
+        <w:t xml:space="preserve"> 승리음</w:t>
+      </w:r>
+      <w:r>
+        <w:rPr>
+          <w:rFonts w:asciiTheme="majorEastAsia" w:eastAsiaTheme="majorEastAsia" w:hAnsiTheme="majorEastAsia" w:hint="eastAsia"/>
+          <w:color w:val="000000"/>
+          <w:sz w:val="18"/>
+          <w:szCs w:val="18"/>
+        </w:rPr>
+        <w:t xml:space="preserve"> , </w:t>
+      </w:r>
+      <w:r>
+        <w:rPr>
+          <w:rFonts w:asciiTheme="majorEastAsia" w:eastAsiaTheme="majorEastAsia" w:hAnsiTheme="majorEastAsia"/>
+          <w:color w:val="000000"/>
+          <w:sz w:val="18"/>
+          <w:szCs w:val="18"/>
+        </w:rPr>
+        <w:t xml:space="preserve">오답 시: 생명 -1, Full Color LED(빨간색), </w:t>
+      </w:r>
+      <w:r>
+        <w:rPr>
+          <w:rFonts w:asciiTheme="majorEastAsia" w:eastAsiaTheme="majorEastAsia" w:hAnsiTheme="majorEastAsia" w:hint="eastAsia"/>
+          <w:color w:val="000000"/>
+          <w:sz w:val="18"/>
+          <w:szCs w:val="18"/>
+        </w:rPr>
+        <w:t>Peizo</w:t>
+      </w:r>
+      <w:r>
+        <w:rPr>
+          <w:rFonts w:asciiTheme="majorEastAsia" w:eastAsiaTheme="majorEastAsia" w:hAnsiTheme="majorEastAsia"/>
+          <w:color w:val="000000"/>
+          <w:sz w:val="18"/>
+          <w:szCs w:val="18"/>
+        </w:rPr>
+        <w:t xml:space="preserve"> 경고음</w:t>
       </w:r>
     </w:p>
     <w:p>
@@ -12731,7 +12530,6 @@
           <w:color w:val="000000"/>
           <w:sz w:val="20"/>
           <w:szCs w:val="20"/>
-          <w:lang w:val="en-US"/>
         </w:rPr>
         <w:t xml:space="preserve">Dip Switch [8] </w:t>
       </w:r>
@@ -12741,7 +12539,6 @@
           <w:color w:val="000000"/>
           <w:sz w:val="20"/>
           <w:szCs w:val="20"/>
-          <w:lang w:val="en-US"/>
         </w:rPr>
         <w:t>(</w:t>
       </w:r>
@@ -12751,7 +12548,6 @@
           <w:color w:val="000000"/>
           <w:sz w:val="20"/>
           <w:szCs w:val="20"/>
-          <w:lang w:val="en-US"/>
         </w:rPr>
         <w:t>reset)</w:t>
       </w:r>
@@ -12873,7 +12669,6 @@
           <w:bCs/>
           <w:sz w:val="32"/>
           <w:szCs w:val="32"/>
-          <w:lang w:val="en-US"/>
         </w:rPr>
       </w:pPr>
       <w:r>
@@ -12901,7 +12696,7 @@
                     <pic:cNvPicPr/>
                   </pic:nvPicPr>
                   <pic:blipFill>
-                    <a:blip r:embed="rId14">
+                    <a:blip r:embed="rId15">
                       <a:extLst>
                         <a:ext uri="{28A0092B-C50C-407E-A947-70E740481C1C}">
                           <a14:useLocalDpi xmlns:a14="http://schemas.microsoft.com/office/drawing/2010/main" val="0"/>
@@ -12945,7 +12740,6 @@
           <w:bCs/>
           <w:sz w:val="32"/>
           <w:szCs w:val="32"/>
-          <w:lang w:val="en-US"/>
         </w:rPr>
         <w:lastRenderedPageBreak/>
         <w:t>4.</w:t>
@@ -12955,7 +12749,6 @@
           <w:rFonts w:asciiTheme="majorEastAsia" w:eastAsiaTheme="majorEastAsia" w:hAnsiTheme="majorEastAsia" w:hint="eastAsia"/>
           <w:sz w:val="32"/>
           <w:szCs w:val="32"/>
-          <w:lang w:val="en-US"/>
         </w:rPr>
         <w:t>개발 일정</w:t>
       </w:r>
@@ -12986,7 +12779,6 @@
                 <w:rFonts w:asciiTheme="majorEastAsia" w:eastAsiaTheme="majorEastAsia" w:hAnsiTheme="majorEastAsia" w:cs="Times New Roman"/>
                 <w:sz w:val="22"/>
                 <w:szCs w:val="22"/>
-                <w:lang w:val="en-US"/>
               </w:rPr>
             </w:pPr>
           </w:p>
@@ -13001,7 +12793,6 @@
                 <w:rFonts w:asciiTheme="majorEastAsia" w:eastAsiaTheme="majorEastAsia" w:hAnsiTheme="majorEastAsia" w:cs="Times New Roman"/>
                 <w:sz w:val="22"/>
                 <w:szCs w:val="22"/>
-                <w:lang w:val="en-US"/>
               </w:rPr>
             </w:pPr>
             <w:r>
@@ -13009,7 +12800,6 @@
                 <w:rFonts w:asciiTheme="majorEastAsia" w:eastAsiaTheme="majorEastAsia" w:hAnsiTheme="majorEastAsia" w:cs="Times New Roman"/>
                 <w:sz w:val="22"/>
                 <w:szCs w:val="22"/>
-                <w:lang w:val="en-US"/>
               </w:rPr>
               <w:t>11</w:t>
             </w:r>
@@ -13018,7 +12808,6 @@
                 <w:rFonts w:asciiTheme="majorEastAsia" w:eastAsiaTheme="majorEastAsia" w:hAnsiTheme="majorEastAsia" w:cs="Times New Roman" w:hint="eastAsia"/>
                 <w:sz w:val="22"/>
                 <w:szCs w:val="22"/>
-                <w:lang w:val="en-US"/>
               </w:rPr>
               <w:t>월</w:t>
             </w:r>
@@ -13027,7 +12816,6 @@
                 <w:rFonts w:asciiTheme="majorEastAsia" w:eastAsiaTheme="majorEastAsia" w:hAnsiTheme="majorEastAsia" w:cs="Times New Roman" w:hint="eastAsia"/>
                 <w:sz w:val="22"/>
                 <w:szCs w:val="22"/>
-                <w:lang w:val="en-US"/>
               </w:rPr>
               <w:t xml:space="preserve"> 2주</w:t>
             </w:r>
@@ -13043,7 +12831,6 @@
                 <w:rFonts w:asciiTheme="majorEastAsia" w:eastAsiaTheme="majorEastAsia" w:hAnsiTheme="majorEastAsia" w:cs="Times New Roman"/>
                 <w:sz w:val="22"/>
                 <w:szCs w:val="22"/>
-                <w:lang w:val="en-US"/>
               </w:rPr>
             </w:pPr>
             <w:r>
@@ -13051,7 +12838,6 @@
                 <w:rFonts w:asciiTheme="majorEastAsia" w:eastAsiaTheme="majorEastAsia" w:hAnsiTheme="majorEastAsia" w:cs="Times New Roman" w:hint="eastAsia"/>
                 <w:sz w:val="22"/>
                 <w:szCs w:val="22"/>
-                <w:lang w:val="en-US"/>
               </w:rPr>
               <w:t>11월 3주</w:t>
             </w:r>
@@ -13067,7 +12853,6 @@
                 <w:rFonts w:asciiTheme="majorEastAsia" w:eastAsiaTheme="majorEastAsia" w:hAnsiTheme="majorEastAsia" w:cs="Times New Roman"/>
                 <w:sz w:val="22"/>
                 <w:szCs w:val="22"/>
-                <w:lang w:val="en-US"/>
               </w:rPr>
             </w:pPr>
             <w:r>
@@ -13075,7 +12860,6 @@
                 <w:rFonts w:asciiTheme="majorEastAsia" w:eastAsiaTheme="majorEastAsia" w:hAnsiTheme="majorEastAsia" w:cs="Times New Roman" w:hint="eastAsia"/>
                 <w:sz w:val="22"/>
                 <w:szCs w:val="22"/>
-                <w:lang w:val="en-US"/>
               </w:rPr>
               <w:t>11월 4주</w:t>
             </w:r>
@@ -13091,7 +12875,6 @@
                 <w:rFonts w:asciiTheme="majorEastAsia" w:eastAsiaTheme="majorEastAsia" w:hAnsiTheme="majorEastAsia" w:cs="Times New Roman"/>
                 <w:sz w:val="22"/>
                 <w:szCs w:val="22"/>
-                <w:lang w:val="en-US"/>
               </w:rPr>
             </w:pPr>
             <w:r>
@@ -13099,7 +12882,6 @@
                 <w:rFonts w:asciiTheme="majorEastAsia" w:eastAsiaTheme="majorEastAsia" w:hAnsiTheme="majorEastAsia" w:cs="Times New Roman" w:hint="eastAsia"/>
                 <w:sz w:val="22"/>
                 <w:szCs w:val="22"/>
-                <w:lang w:val="en-US"/>
               </w:rPr>
               <w:t>12월 1주</w:t>
             </w:r>
@@ -13115,7 +12897,6 @@
                 <w:rFonts w:asciiTheme="majorEastAsia" w:eastAsiaTheme="majorEastAsia" w:hAnsiTheme="majorEastAsia" w:cs="Times New Roman"/>
                 <w:sz w:val="22"/>
                 <w:szCs w:val="22"/>
-                <w:lang w:val="en-US"/>
               </w:rPr>
             </w:pPr>
             <w:r>
@@ -13123,7 +12904,6 @@
                 <w:rFonts w:asciiTheme="majorEastAsia" w:eastAsiaTheme="majorEastAsia" w:hAnsiTheme="majorEastAsia" w:cs="Times New Roman" w:hint="eastAsia"/>
                 <w:sz w:val="22"/>
                 <w:szCs w:val="22"/>
-                <w:lang w:val="en-US"/>
               </w:rPr>
               <w:t>12월 2주</w:t>
             </w:r>
@@ -13139,7 +12919,6 @@
                 <w:rFonts w:asciiTheme="majorEastAsia" w:eastAsiaTheme="majorEastAsia" w:hAnsiTheme="majorEastAsia" w:cs="Times New Roman"/>
                 <w:sz w:val="22"/>
                 <w:szCs w:val="22"/>
-                <w:lang w:val="en-US"/>
               </w:rPr>
             </w:pPr>
             <w:r>
@@ -13147,7 +12926,6 @@
                 <w:rFonts w:asciiTheme="majorEastAsia" w:eastAsiaTheme="majorEastAsia" w:hAnsiTheme="majorEastAsia" w:cs="Times New Roman" w:hint="eastAsia"/>
                 <w:sz w:val="22"/>
                 <w:szCs w:val="22"/>
-                <w:lang w:val="en-US"/>
               </w:rPr>
               <w:t>12월 3주</w:t>
             </w:r>
@@ -13165,7 +12943,6 @@
                 <w:rFonts w:asciiTheme="majorEastAsia" w:eastAsiaTheme="majorEastAsia" w:hAnsiTheme="majorEastAsia" w:cs="Times New Roman"/>
                 <w:sz w:val="22"/>
                 <w:szCs w:val="22"/>
-                <w:lang w:val="en-US"/>
               </w:rPr>
             </w:pPr>
             <w:r>
@@ -13173,7 +12950,6 @@
                 <w:rFonts w:asciiTheme="majorEastAsia" w:eastAsiaTheme="majorEastAsia" w:hAnsiTheme="majorEastAsia" w:cs="Times New Roman" w:hint="eastAsia"/>
                 <w:sz w:val="22"/>
                 <w:szCs w:val="22"/>
-                <w:lang w:val="en-US"/>
               </w:rPr>
               <w:t>제안서 및 계확 발표</w:t>
             </w:r>
@@ -13190,7 +12966,6 @@
                 <w:rFonts w:asciiTheme="majorEastAsia" w:eastAsiaTheme="majorEastAsia" w:hAnsiTheme="majorEastAsia" w:cs="Times New Roman"/>
                 <w:sz w:val="22"/>
                 <w:szCs w:val="22"/>
-                <w:lang w:val="en-US"/>
               </w:rPr>
             </w:pPr>
           </w:p>
@@ -13205,7 +12980,6 @@
                 <w:rFonts w:asciiTheme="majorEastAsia" w:eastAsiaTheme="majorEastAsia" w:hAnsiTheme="majorEastAsia" w:cs="Times New Roman"/>
                 <w:sz w:val="22"/>
                 <w:szCs w:val="22"/>
-                <w:lang w:val="en-US"/>
               </w:rPr>
             </w:pPr>
           </w:p>
@@ -13220,7 +12994,6 @@
                 <w:rFonts w:asciiTheme="majorEastAsia" w:eastAsiaTheme="majorEastAsia" w:hAnsiTheme="majorEastAsia" w:cs="Times New Roman"/>
                 <w:sz w:val="22"/>
                 <w:szCs w:val="22"/>
-                <w:lang w:val="en-US"/>
               </w:rPr>
             </w:pPr>
           </w:p>
@@ -13235,7 +13008,6 @@
                 <w:rFonts w:asciiTheme="majorEastAsia" w:eastAsiaTheme="majorEastAsia" w:hAnsiTheme="majorEastAsia" w:cs="Times New Roman"/>
                 <w:sz w:val="22"/>
                 <w:szCs w:val="22"/>
-                <w:lang w:val="en-US"/>
               </w:rPr>
             </w:pPr>
           </w:p>
@@ -13250,7 +13022,6 @@
                 <w:rFonts w:asciiTheme="majorEastAsia" w:eastAsiaTheme="majorEastAsia" w:hAnsiTheme="majorEastAsia" w:cs="Times New Roman"/>
                 <w:sz w:val="22"/>
                 <w:szCs w:val="22"/>
-                <w:lang w:val="en-US"/>
               </w:rPr>
             </w:pPr>
           </w:p>
@@ -13265,7 +13036,6 @@
                 <w:rFonts w:asciiTheme="majorEastAsia" w:eastAsiaTheme="majorEastAsia" w:hAnsiTheme="majorEastAsia" w:cs="Times New Roman"/>
                 <w:sz w:val="22"/>
                 <w:szCs w:val="22"/>
-                <w:lang w:val="en-US"/>
               </w:rPr>
             </w:pPr>
           </w:p>
@@ -13282,7 +13052,6 @@
                 <w:rFonts w:asciiTheme="majorEastAsia" w:eastAsiaTheme="majorEastAsia" w:hAnsiTheme="majorEastAsia" w:cs="Times New Roman"/>
                 <w:sz w:val="22"/>
                 <w:szCs w:val="22"/>
-                <w:lang w:val="en-US"/>
               </w:rPr>
             </w:pPr>
             <w:r>
@@ -13290,7 +13059,6 @@
                 <w:rFonts w:asciiTheme="majorEastAsia" w:eastAsiaTheme="majorEastAsia" w:hAnsiTheme="majorEastAsia" w:cs="Times New Roman"/>
                 <w:sz w:val="22"/>
                 <w:szCs w:val="22"/>
-                <w:lang w:val="en-US"/>
               </w:rPr>
               <w:t>Calculator</w:t>
             </w:r>
@@ -13306,7 +13074,6 @@
                 <w:rFonts w:asciiTheme="majorEastAsia" w:eastAsiaTheme="majorEastAsia" w:hAnsiTheme="majorEastAsia" w:cs="Times New Roman"/>
                 <w:sz w:val="22"/>
                 <w:szCs w:val="22"/>
-                <w:lang w:val="en-US"/>
               </w:rPr>
             </w:pPr>
           </w:p>
@@ -13323,7 +13090,6 @@
                 <w:sz w:val="22"/>
                 <w:szCs w:val="22"/>
                 <w:highlight w:val="yellow"/>
-                <w:lang w:val="en-US"/>
               </w:rPr>
             </w:pPr>
           </w:p>
@@ -13340,7 +13106,6 @@
                 <w:sz w:val="22"/>
                 <w:szCs w:val="22"/>
                 <w:highlight w:val="yellow"/>
-                <w:lang w:val="en-US"/>
               </w:rPr>
             </w:pPr>
           </w:p>
@@ -13355,7 +13120,6 @@
                 <w:rFonts w:asciiTheme="majorEastAsia" w:eastAsiaTheme="majorEastAsia" w:hAnsiTheme="majorEastAsia" w:cs="Times New Roman"/>
                 <w:sz w:val="22"/>
                 <w:szCs w:val="22"/>
-                <w:lang w:val="en-US"/>
               </w:rPr>
             </w:pPr>
           </w:p>
@@ -13370,7 +13134,6 @@
                 <w:rFonts w:asciiTheme="majorEastAsia" w:eastAsiaTheme="majorEastAsia" w:hAnsiTheme="majorEastAsia" w:cs="Times New Roman"/>
                 <w:sz w:val="22"/>
                 <w:szCs w:val="22"/>
-                <w:lang w:val="en-US"/>
               </w:rPr>
             </w:pPr>
           </w:p>
@@ -13385,7 +13148,6 @@
                 <w:rFonts w:asciiTheme="majorEastAsia" w:eastAsiaTheme="majorEastAsia" w:hAnsiTheme="majorEastAsia" w:cs="Times New Roman"/>
                 <w:sz w:val="22"/>
                 <w:szCs w:val="22"/>
-                <w:lang w:val="en-US"/>
               </w:rPr>
             </w:pPr>
           </w:p>
@@ -13402,7 +13164,6 @@
                 <w:rFonts w:asciiTheme="majorEastAsia" w:eastAsiaTheme="majorEastAsia" w:hAnsiTheme="majorEastAsia" w:cs="Times New Roman"/>
                 <w:sz w:val="22"/>
                 <w:szCs w:val="22"/>
-                <w:lang w:val="en-US"/>
               </w:rPr>
             </w:pPr>
             <w:r>
@@ -13410,7 +13171,6 @@
                 <w:rFonts w:asciiTheme="majorEastAsia" w:eastAsiaTheme="majorEastAsia" w:hAnsiTheme="majorEastAsia" w:cs="Times New Roman"/>
                 <w:sz w:val="22"/>
                 <w:szCs w:val="22"/>
-                <w:lang w:val="en-US"/>
               </w:rPr>
               <w:t xml:space="preserve">Puzzle Game (Nickname </w:t>
             </w:r>
@@ -13419,7 +13179,6 @@
                 <w:rFonts w:asciiTheme="majorEastAsia" w:eastAsiaTheme="majorEastAsia" w:hAnsiTheme="majorEastAsia" w:cs="Times New Roman" w:hint="eastAsia"/>
                 <w:sz w:val="22"/>
                 <w:szCs w:val="22"/>
-                <w:lang w:val="en-US"/>
               </w:rPr>
               <w:t>입력)</w:t>
             </w:r>
@@ -13435,7 +13194,6 @@
                 <w:rFonts w:asciiTheme="majorEastAsia" w:eastAsiaTheme="majorEastAsia" w:hAnsiTheme="majorEastAsia" w:cs="Times New Roman"/>
                 <w:sz w:val="22"/>
                 <w:szCs w:val="22"/>
-                <w:lang w:val="en-US"/>
               </w:rPr>
             </w:pPr>
           </w:p>
@@ -13451,7 +13209,6 @@
                 <w:rFonts w:asciiTheme="majorEastAsia" w:eastAsiaTheme="majorEastAsia" w:hAnsiTheme="majorEastAsia" w:cs="Times New Roman"/>
                 <w:sz w:val="22"/>
                 <w:szCs w:val="22"/>
-                <w:lang w:val="en-US"/>
               </w:rPr>
             </w:pPr>
           </w:p>
@@ -13467,7 +13224,6 @@
                 <w:rFonts w:asciiTheme="majorEastAsia" w:eastAsiaTheme="majorEastAsia" w:hAnsiTheme="majorEastAsia" w:cs="Times New Roman"/>
                 <w:sz w:val="22"/>
                 <w:szCs w:val="22"/>
-                <w:lang w:val="en-US"/>
               </w:rPr>
             </w:pPr>
           </w:p>
@@ -13483,7 +13239,6 @@
                 <w:rFonts w:asciiTheme="majorEastAsia" w:eastAsiaTheme="majorEastAsia" w:hAnsiTheme="majorEastAsia" w:cs="Times New Roman"/>
                 <w:sz w:val="22"/>
                 <w:szCs w:val="22"/>
-                <w:lang w:val="en-US"/>
               </w:rPr>
             </w:pPr>
           </w:p>
@@ -13498,7 +13253,6 @@
                 <w:rFonts w:asciiTheme="majorEastAsia" w:eastAsiaTheme="majorEastAsia" w:hAnsiTheme="majorEastAsia" w:cs="Times New Roman"/>
                 <w:sz w:val="22"/>
                 <w:szCs w:val="22"/>
-                <w:lang w:val="en-US"/>
               </w:rPr>
             </w:pPr>
           </w:p>
@@ -13513,7 +13267,6 @@
                 <w:rFonts w:asciiTheme="majorEastAsia" w:eastAsiaTheme="majorEastAsia" w:hAnsiTheme="majorEastAsia" w:cs="Times New Roman"/>
                 <w:sz w:val="22"/>
                 <w:szCs w:val="22"/>
-                <w:lang w:val="en-US"/>
               </w:rPr>
             </w:pPr>
           </w:p>
@@ -13530,7 +13283,6 @@
                 <w:rFonts w:asciiTheme="majorEastAsia" w:eastAsiaTheme="majorEastAsia" w:hAnsiTheme="majorEastAsia" w:cs="Times New Roman"/>
                 <w:sz w:val="22"/>
                 <w:szCs w:val="22"/>
-                <w:lang w:val="en-US"/>
               </w:rPr>
             </w:pPr>
             <w:r>
@@ -13538,9 +13290,16 @@
                 <w:rFonts w:asciiTheme="majorEastAsia" w:eastAsiaTheme="majorEastAsia" w:hAnsiTheme="majorEastAsia" w:cs="Times New Roman"/>
                 <w:sz w:val="22"/>
                 <w:szCs w:val="22"/>
-                <w:lang w:val="en-US"/>
               </w:rPr>
-              <w:t xml:space="preserve">Buzzer, Random function </w:t>
+              <w:t>Peizo</w:t>
+            </w:r>
+            <w:r>
+              <w:rPr>
+                <w:rFonts w:asciiTheme="majorEastAsia" w:eastAsiaTheme="majorEastAsia" w:hAnsiTheme="majorEastAsia" w:cs="Times New Roman"/>
+                <w:sz w:val="22"/>
+                <w:szCs w:val="22"/>
+              </w:rPr>
+              <w:t xml:space="preserve">, Random function </w:t>
             </w:r>
           </w:p>
         </w:tc>
@@ -13554,7 +13313,6 @@
                 <w:rFonts w:asciiTheme="majorEastAsia" w:eastAsiaTheme="majorEastAsia" w:hAnsiTheme="majorEastAsia" w:cs="Times New Roman"/>
                 <w:sz w:val="22"/>
                 <w:szCs w:val="22"/>
-                <w:lang w:val="en-US"/>
               </w:rPr>
             </w:pPr>
           </w:p>
@@ -13569,7 +13327,6 @@
                 <w:rFonts w:asciiTheme="majorEastAsia" w:eastAsiaTheme="majorEastAsia" w:hAnsiTheme="majorEastAsia" w:cs="Times New Roman"/>
                 <w:sz w:val="22"/>
                 <w:szCs w:val="22"/>
-                <w:lang w:val="en-US"/>
               </w:rPr>
             </w:pPr>
           </w:p>
@@ -13584,7 +13341,6 @@
                 <w:rFonts w:asciiTheme="majorEastAsia" w:eastAsiaTheme="majorEastAsia" w:hAnsiTheme="majorEastAsia" w:cs="Times New Roman"/>
                 <w:sz w:val="22"/>
                 <w:szCs w:val="22"/>
-                <w:lang w:val="en-US"/>
               </w:rPr>
             </w:pPr>
           </w:p>
@@ -13600,7 +13356,6 @@
                 <w:rFonts w:asciiTheme="majorEastAsia" w:eastAsiaTheme="majorEastAsia" w:hAnsiTheme="majorEastAsia" w:cs="Times New Roman"/>
                 <w:sz w:val="22"/>
                 <w:szCs w:val="22"/>
-                <w:lang w:val="en-US"/>
               </w:rPr>
             </w:pPr>
           </w:p>
@@ -13615,7 +13370,6 @@
                 <w:rFonts w:asciiTheme="majorEastAsia" w:eastAsiaTheme="majorEastAsia" w:hAnsiTheme="majorEastAsia" w:cs="Times New Roman"/>
                 <w:sz w:val="22"/>
                 <w:szCs w:val="22"/>
-                <w:lang w:val="en-US"/>
               </w:rPr>
             </w:pPr>
           </w:p>
@@ -13630,7 +13384,6 @@
                 <w:rFonts w:asciiTheme="majorEastAsia" w:eastAsiaTheme="majorEastAsia" w:hAnsiTheme="majorEastAsia" w:cs="Times New Roman"/>
                 <w:sz w:val="22"/>
                 <w:szCs w:val="22"/>
-                <w:lang w:val="en-US"/>
               </w:rPr>
             </w:pPr>
           </w:p>
@@ -13647,7 +13400,6 @@
                 <w:rFonts w:asciiTheme="majorEastAsia" w:eastAsiaTheme="majorEastAsia" w:hAnsiTheme="majorEastAsia" w:cs="Times New Roman"/>
                 <w:sz w:val="22"/>
                 <w:szCs w:val="22"/>
-                <w:lang w:val="en-US"/>
               </w:rPr>
             </w:pPr>
             <w:r>
@@ -13655,7 +13407,6 @@
                 <w:rFonts w:asciiTheme="majorEastAsia" w:eastAsiaTheme="majorEastAsia" w:hAnsiTheme="majorEastAsia" w:cs="Times New Roman"/>
                 <w:sz w:val="22"/>
                 <w:szCs w:val="22"/>
-                <w:lang w:val="en-US"/>
               </w:rPr>
               <w:t>LED, Full color LED, LCD display</w:t>
             </w:r>
@@ -13671,7 +13422,6 @@
                 <w:rFonts w:asciiTheme="majorEastAsia" w:eastAsiaTheme="majorEastAsia" w:hAnsiTheme="majorEastAsia" w:cs="Times New Roman"/>
                 <w:sz w:val="22"/>
                 <w:szCs w:val="22"/>
-                <w:lang w:val="en-US"/>
               </w:rPr>
             </w:pPr>
           </w:p>
@@ -13686,7 +13436,6 @@
                 <w:rFonts w:asciiTheme="majorEastAsia" w:eastAsiaTheme="majorEastAsia" w:hAnsiTheme="majorEastAsia" w:cs="Times New Roman"/>
                 <w:sz w:val="22"/>
                 <w:szCs w:val="22"/>
-                <w:lang w:val="en-US"/>
               </w:rPr>
             </w:pPr>
           </w:p>
@@ -13701,7 +13450,6 @@
                 <w:rFonts w:asciiTheme="majorEastAsia" w:eastAsiaTheme="majorEastAsia" w:hAnsiTheme="majorEastAsia" w:cs="Times New Roman"/>
                 <w:sz w:val="22"/>
                 <w:szCs w:val="22"/>
-                <w:lang w:val="en-US"/>
               </w:rPr>
             </w:pPr>
           </w:p>
@@ -13716,7 +13464,6 @@
                 <w:rFonts w:asciiTheme="majorEastAsia" w:eastAsiaTheme="majorEastAsia" w:hAnsiTheme="majorEastAsia" w:cs="Times New Roman"/>
                 <w:sz w:val="22"/>
                 <w:szCs w:val="22"/>
-                <w:lang w:val="en-US"/>
               </w:rPr>
             </w:pPr>
           </w:p>
@@ -13732,7 +13479,6 @@
                 <w:rFonts w:asciiTheme="majorEastAsia" w:eastAsiaTheme="majorEastAsia" w:hAnsiTheme="majorEastAsia" w:cs="Times New Roman"/>
                 <w:sz w:val="22"/>
                 <w:szCs w:val="22"/>
-                <w:lang w:val="en-US"/>
               </w:rPr>
             </w:pPr>
           </w:p>
@@ -13747,7 +13493,6 @@
                 <w:rFonts w:asciiTheme="majorEastAsia" w:eastAsiaTheme="majorEastAsia" w:hAnsiTheme="majorEastAsia" w:cs="Times New Roman"/>
                 <w:sz w:val="22"/>
                 <w:szCs w:val="22"/>
-                <w:lang w:val="en-US"/>
               </w:rPr>
             </w:pPr>
           </w:p>
@@ -13764,7 +13509,6 @@
                 <w:rFonts w:asciiTheme="majorEastAsia" w:eastAsiaTheme="majorEastAsia" w:hAnsiTheme="majorEastAsia" w:cs="Times New Roman"/>
                 <w:sz w:val="22"/>
                 <w:szCs w:val="22"/>
-                <w:lang w:val="en-US"/>
               </w:rPr>
             </w:pPr>
             <w:r>
@@ -13772,7 +13516,6 @@
                 <w:rFonts w:asciiTheme="majorEastAsia" w:eastAsiaTheme="majorEastAsia" w:hAnsiTheme="majorEastAsia" w:cs="Times New Roman" w:hint="eastAsia"/>
                 <w:sz w:val="22"/>
                 <w:szCs w:val="22"/>
-                <w:lang w:val="en-US"/>
               </w:rPr>
               <w:t>모듈연결 동작확인</w:t>
             </w:r>
@@ -13788,7 +13531,6 @@
                 <w:rFonts w:asciiTheme="majorEastAsia" w:eastAsiaTheme="majorEastAsia" w:hAnsiTheme="majorEastAsia" w:cs="Times New Roman"/>
                 <w:sz w:val="22"/>
                 <w:szCs w:val="22"/>
-                <w:lang w:val="en-US"/>
               </w:rPr>
             </w:pPr>
           </w:p>
@@ -13803,7 +13545,6 @@
                 <w:rFonts w:asciiTheme="majorEastAsia" w:eastAsiaTheme="majorEastAsia" w:hAnsiTheme="majorEastAsia" w:cs="Times New Roman"/>
                 <w:sz w:val="22"/>
                 <w:szCs w:val="22"/>
-                <w:lang w:val="en-US"/>
               </w:rPr>
             </w:pPr>
           </w:p>
@@ -13818,7 +13559,6 @@
                 <w:rFonts w:asciiTheme="majorEastAsia" w:eastAsiaTheme="majorEastAsia" w:hAnsiTheme="majorEastAsia" w:cs="Times New Roman"/>
                 <w:sz w:val="22"/>
                 <w:szCs w:val="22"/>
-                <w:lang w:val="en-US"/>
               </w:rPr>
             </w:pPr>
           </w:p>
@@ -13833,7 +13573,6 @@
                 <w:rFonts w:asciiTheme="majorEastAsia" w:eastAsiaTheme="majorEastAsia" w:hAnsiTheme="majorEastAsia" w:cs="Times New Roman"/>
                 <w:sz w:val="22"/>
                 <w:szCs w:val="22"/>
-                <w:lang w:val="en-US"/>
               </w:rPr>
             </w:pPr>
           </w:p>
@@ -13849,7 +13588,6 @@
                 <w:rFonts w:asciiTheme="majorEastAsia" w:eastAsiaTheme="majorEastAsia" w:hAnsiTheme="majorEastAsia" w:cs="Times New Roman"/>
                 <w:sz w:val="22"/>
                 <w:szCs w:val="22"/>
-                <w:lang w:val="en-US"/>
               </w:rPr>
             </w:pPr>
           </w:p>
@@ -13864,7 +13602,6 @@
                 <w:rFonts w:asciiTheme="majorEastAsia" w:eastAsiaTheme="majorEastAsia" w:hAnsiTheme="majorEastAsia" w:cs="Times New Roman"/>
                 <w:sz w:val="22"/>
                 <w:szCs w:val="22"/>
-                <w:lang w:val="en-US"/>
               </w:rPr>
             </w:pPr>
           </w:p>
@@ -13881,7 +13618,6 @@
                 <w:rFonts w:asciiTheme="majorEastAsia" w:eastAsiaTheme="majorEastAsia" w:hAnsiTheme="majorEastAsia" w:cs="Times New Roman"/>
                 <w:sz w:val="22"/>
                 <w:szCs w:val="22"/>
-                <w:lang w:val="en-US"/>
               </w:rPr>
             </w:pPr>
             <w:r>
@@ -13889,7 +13625,6 @@
                 <w:rFonts w:asciiTheme="majorEastAsia" w:eastAsiaTheme="majorEastAsia" w:hAnsiTheme="majorEastAsia" w:cs="Times New Roman" w:hint="eastAsia"/>
                 <w:sz w:val="22"/>
                 <w:szCs w:val="22"/>
-                <w:lang w:val="en-US"/>
               </w:rPr>
               <w:t>최종 보고서 작성</w:t>
             </w:r>
@@ -13905,7 +13640,6 @@
                 <w:rFonts w:asciiTheme="majorEastAsia" w:eastAsiaTheme="majorEastAsia" w:hAnsiTheme="majorEastAsia" w:cs="Times New Roman"/>
                 <w:sz w:val="22"/>
                 <w:szCs w:val="22"/>
-                <w:lang w:val="en-US"/>
               </w:rPr>
             </w:pPr>
           </w:p>
@@ -13920,7 +13654,6 @@
                 <w:rFonts w:asciiTheme="majorEastAsia" w:eastAsiaTheme="majorEastAsia" w:hAnsiTheme="majorEastAsia" w:cs="Times New Roman"/>
                 <w:sz w:val="22"/>
                 <w:szCs w:val="22"/>
-                <w:lang w:val="en-US"/>
               </w:rPr>
             </w:pPr>
           </w:p>
@@ -13935,7 +13668,6 @@
                 <w:rFonts w:asciiTheme="majorEastAsia" w:eastAsiaTheme="majorEastAsia" w:hAnsiTheme="majorEastAsia" w:cs="Times New Roman"/>
                 <w:sz w:val="22"/>
                 <w:szCs w:val="22"/>
-                <w:lang w:val="en-US"/>
               </w:rPr>
             </w:pPr>
           </w:p>
@@ -13950,7 +13682,6 @@
                 <w:rFonts w:asciiTheme="majorEastAsia" w:eastAsiaTheme="majorEastAsia" w:hAnsiTheme="majorEastAsia" w:cs="Times New Roman"/>
                 <w:sz w:val="22"/>
                 <w:szCs w:val="22"/>
-                <w:lang w:val="en-US"/>
               </w:rPr>
             </w:pPr>
           </w:p>
@@ -13965,7 +13696,6 @@
                 <w:rFonts w:asciiTheme="majorEastAsia" w:eastAsiaTheme="majorEastAsia" w:hAnsiTheme="majorEastAsia" w:cs="Times New Roman"/>
                 <w:sz w:val="22"/>
                 <w:szCs w:val="22"/>
-                <w:lang w:val="en-US"/>
               </w:rPr>
             </w:pPr>
           </w:p>
@@ -13981,7 +13711,6 @@
                 <w:rFonts w:asciiTheme="majorEastAsia" w:eastAsiaTheme="majorEastAsia" w:hAnsiTheme="majorEastAsia" w:cs="Times New Roman"/>
                 <w:sz w:val="22"/>
                 <w:szCs w:val="22"/>
-                <w:lang w:val="en-US"/>
               </w:rPr>
             </w:pPr>
           </w:p>
@@ -13994,7 +13723,6 @@
           <w:rFonts w:asciiTheme="majorEastAsia" w:eastAsiaTheme="majorEastAsia" w:hAnsiTheme="majorEastAsia" w:cs="Times New Roman"/>
           <w:sz w:val="32"/>
           <w:szCs w:val="32"/>
-          <w:lang w:val="en-US"/>
         </w:rPr>
       </w:pPr>
     </w:p>
@@ -14153,7 +13881,6 @@
         </w:rPr>
         <w:t xml:space="preserve"> </w:t>
       </w:r>
-      <w:proofErr w:type="spellStart"/>
       <w:r>
         <w:rPr>
           <w:rFonts w:asciiTheme="majorEastAsia" w:eastAsiaTheme="majorEastAsia" w:hAnsiTheme="majorEastAsia" w:cs="Batang" w:hint="eastAsia"/>
@@ -14163,7 +13890,6 @@
         </w:rPr>
         <w:t>키패드</w:t>
       </w:r>
-      <w:proofErr w:type="spellEnd"/>
       <w:r>
         <w:rPr>
           <w:rFonts w:asciiTheme="majorEastAsia" w:eastAsiaTheme="majorEastAsia" w:hAnsiTheme="majorEastAsia"/>
@@ -14477,7 +14203,6 @@
           <w:color w:val="000000"/>
           <w:sz w:val="22"/>
           <w:szCs w:val="22"/>
-          <w:lang w:val="en-US"/>
         </w:rPr>
         <w:t xml:space="preserve"> </w:t>
       </w:r>
@@ -14492,32 +14217,12 @@
       </w:r>
       <w:r>
         <w:rPr>
-          <w:rFonts w:asciiTheme="majorEastAsia" w:eastAsiaTheme="majorEastAsia" w:hAnsiTheme="majorEastAsia"/>
-          <w:color w:val="000000"/>
-          <w:sz w:val="22"/>
-          <w:szCs w:val="22"/>
-        </w:rPr>
-        <w:t xml:space="preserve"> </w:t>
-      </w:r>
-      <w:proofErr w:type="spellStart"/>
-      <w:r>
-        <w:rPr>
-          <w:rFonts w:asciiTheme="majorEastAsia" w:eastAsiaTheme="majorEastAsia" w:hAnsiTheme="majorEastAsia" w:cs="Batang" w:hint="eastAsia"/>
-          <w:color w:val="000000"/>
-          <w:sz w:val="22"/>
-          <w:szCs w:val="22"/>
-        </w:rPr>
-        <w:t>버저</w:t>
-      </w:r>
-      <w:proofErr w:type="spellEnd"/>
-      <w:r>
-        <w:rPr>
-          <w:rFonts w:asciiTheme="majorEastAsia" w:eastAsiaTheme="majorEastAsia" w:hAnsiTheme="majorEastAsia"/>
-          <w:color w:val="000000"/>
-          <w:sz w:val="22"/>
-          <w:szCs w:val="22"/>
-        </w:rPr>
-        <w:t xml:space="preserve">(Buzzer), </w:t>
+          <w:rFonts w:asciiTheme="majorEastAsia" w:eastAsiaTheme="majorEastAsia" w:hAnsiTheme="majorEastAsia" w:cs="Batang"/>
+          <w:color w:val="000000"/>
+          <w:sz w:val="22"/>
+          <w:szCs w:val="22"/>
+        </w:rPr>
+        <w:t xml:space="preserve"> Peizo, </w:t>
       </w:r>
       <w:r>
         <w:rPr>
@@ -15347,7 +15052,6 @@
           <w:rFonts w:asciiTheme="majorEastAsia" w:eastAsiaTheme="majorEastAsia" w:hAnsiTheme="majorEastAsia" w:cs="Times New Roman"/>
           <w:sz w:val="20"/>
           <w:szCs w:val="20"/>
-          <w:lang w:val="en-US"/>
         </w:rPr>
       </w:pPr>
     </w:p>
@@ -15357,7 +15061,6 @@
           <w:rFonts w:asciiTheme="majorEastAsia" w:eastAsiaTheme="majorEastAsia" w:hAnsiTheme="majorEastAsia" w:cs="Times New Roman"/>
           <w:sz w:val="22"/>
           <w:szCs w:val="22"/>
-          <w:lang w:val="en-US"/>
         </w:rPr>
       </w:pPr>
     </w:p>
@@ -15367,7 +15070,6 @@
           <w:rFonts w:asciiTheme="majorEastAsia" w:eastAsiaTheme="majorEastAsia" w:hAnsiTheme="majorEastAsia" w:cs="Times New Roman"/>
           <w:sz w:val="22"/>
           <w:szCs w:val="22"/>
-          <w:lang w:val="en-US"/>
         </w:rPr>
       </w:pPr>
     </w:p>
@@ -15377,7 +15079,6 @@
           <w:rFonts w:asciiTheme="majorEastAsia" w:eastAsiaTheme="majorEastAsia" w:hAnsiTheme="majorEastAsia" w:cs="Times New Roman"/>
           <w:sz w:val="22"/>
           <w:szCs w:val="22"/>
-          <w:lang w:val="en-US"/>
         </w:rPr>
       </w:pPr>
     </w:p>
@@ -15387,7 +15088,6 @@
           <w:rFonts w:asciiTheme="majorEastAsia" w:eastAsiaTheme="majorEastAsia" w:hAnsiTheme="majorEastAsia" w:cs="Times New Roman"/>
           <w:sz w:val="22"/>
           <w:szCs w:val="22"/>
-          <w:lang w:val="en-US"/>
         </w:rPr>
       </w:pPr>
     </w:p>
@@ -15397,7 +15097,6 @@
           <w:rFonts w:asciiTheme="majorEastAsia" w:eastAsiaTheme="majorEastAsia" w:hAnsiTheme="majorEastAsia" w:cs="Times New Roman"/>
           <w:sz w:val="22"/>
           <w:szCs w:val="22"/>
-          <w:lang w:val="en-US"/>
         </w:rPr>
       </w:pPr>
     </w:p>
@@ -15407,7 +15106,6 @@
           <w:rFonts w:asciiTheme="majorEastAsia" w:eastAsiaTheme="majorEastAsia" w:hAnsiTheme="majorEastAsia" w:cs="Times New Roman"/>
           <w:sz w:val="22"/>
           <w:szCs w:val="22"/>
-          <w:lang w:val="en-US"/>
         </w:rPr>
       </w:pPr>
     </w:p>
@@ -15415,7 +15113,6 @@
       <w:pPr>
         <w:rPr>
           <w:rFonts w:ascii="Times New Roman" w:hAnsi="Times New Roman" w:cs="Times New Roman"/>
-          <w:lang w:val="en-US"/>
         </w:rPr>
       </w:pPr>
     </w:p>
@@ -15423,7 +15120,6 @@
       <w:pPr>
         <w:rPr>
           <w:rFonts w:ascii="Times New Roman" w:hAnsi="Times New Roman" w:cs="Times New Roman"/>
-          <w:lang w:val="en-US"/>
         </w:rPr>
       </w:pPr>
     </w:p>
@@ -15431,7 +15127,6 @@
       <w:pPr>
         <w:rPr>
           <w:rFonts w:ascii="Times New Roman" w:hAnsi="Times New Roman" w:cs="Times New Roman"/>
-          <w:lang w:val="en-US"/>
         </w:rPr>
       </w:pPr>
     </w:p>
@@ -15439,7 +15134,6 @@
       <w:pPr>
         <w:rPr>
           <w:rFonts w:ascii="Times New Roman" w:hAnsi="Times New Roman" w:cs="Times New Roman"/>
-          <w:lang w:val="en-US"/>
         </w:rPr>
       </w:pPr>
     </w:p>
@@ -15447,7 +15141,6 @@
       <w:pPr>
         <w:rPr>
           <w:rFonts w:ascii="Times New Roman" w:hAnsi="Times New Roman" w:cs="Times New Roman"/>
-          <w:lang w:val="en-US"/>
         </w:rPr>
       </w:pPr>
     </w:p>
@@ -15455,12 +15148,11 @@
       <w:pPr>
         <w:rPr>
           <w:rFonts w:ascii="Times New Roman" w:hAnsi="Times New Roman" w:cs="Times New Roman"/>
-          <w:lang w:val="en-US"/>
         </w:rPr>
       </w:pPr>
     </w:p>
     <w:sectPr>
-      <w:footerReference w:type="default" r:id="rId15"/>
+      <w:footerReference w:type="default" r:id="rId16"/>
       <w:pgSz w:w="12240" w:h="15840"/>
       <w:pgMar w:top="1440" w:right="1440" w:bottom="1440" w:left="1440" w:header="708" w:footer="708" w:gutter="0"/>
       <w:cols w:space="708"/>
@@ -19939,7 +19631,7 @@
         <w:kern w:val="2"/>
         <w:sz w:val="24"/>
         <w:szCs w:val="24"/>
-        <w:lang w:val="en-KR" w:eastAsia="ko-KR" w:bidi="ar-SA"/>
+        <w:lang w:val="en-US" w:eastAsia="ko-KR" w:bidi="ar-SA"/>
         <w14:ligatures w14:val="standardContextual"/>
       </w:rPr>
     </w:rPrDefault>

</xml_diff>

<commit_message>
Update ppt and 제안서
</commit_message>
<xml_diff>
--- a/docs/10조_텀프로젝트_제안서.docx
+++ b/docs/10조_텀프로젝트_제안서.docx
@@ -10007,7 +10007,29 @@
           <w:sz w:val="22"/>
           <w:szCs w:val="22"/>
         </w:rPr>
-        <w:t>수정 기능 (BTN_Backspace)</w:t>
+        <w:t>수정 기능 (</w:t>
+      </w:r>
+      <w:proofErr w:type="spellStart"/>
+      <w:r>
+        <w:rPr>
+          <w:rStyle w:val="Strong"/>
+          <w:rFonts w:asciiTheme="majorEastAsia" w:eastAsiaTheme="majorEastAsia" w:hAnsiTheme="majorEastAsia"/>
+          <w:color w:val="000000"/>
+          <w:sz w:val="22"/>
+          <w:szCs w:val="22"/>
+        </w:rPr>
+        <w:t>BTN_Backspace</w:t>
+      </w:r>
+      <w:proofErr w:type="spellEnd"/>
+      <w:r>
+        <w:rPr>
+          <w:rStyle w:val="Strong"/>
+          <w:rFonts w:asciiTheme="majorEastAsia" w:eastAsiaTheme="majorEastAsia" w:hAnsiTheme="majorEastAsia"/>
+          <w:color w:val="000000"/>
+          <w:sz w:val="22"/>
+          <w:szCs w:val="22"/>
+        </w:rPr>
+        <w:t>)</w:t>
       </w:r>
     </w:p>
     <w:p>
@@ -13363,114 +13385,6 @@
         <w:tc>
           <w:tcPr>
             <w:tcW w:w="851" w:type="dxa"/>
-          </w:tcPr>
-          <w:p>
-            <w:pPr>
-              <w:rPr>
-                <w:rFonts w:asciiTheme="majorEastAsia" w:eastAsiaTheme="majorEastAsia" w:hAnsiTheme="majorEastAsia" w:cs="Times New Roman"/>
-                <w:sz w:val="22"/>
-                <w:szCs w:val="22"/>
-              </w:rPr>
-            </w:pPr>
-          </w:p>
-        </w:tc>
-        <w:tc>
-          <w:tcPr>
-            <w:tcW w:w="850" w:type="dxa"/>
-          </w:tcPr>
-          <w:p>
-            <w:pPr>
-              <w:rPr>
-                <w:rFonts w:asciiTheme="majorEastAsia" w:eastAsiaTheme="majorEastAsia" w:hAnsiTheme="majorEastAsia" w:cs="Times New Roman"/>
-                <w:sz w:val="22"/>
-                <w:szCs w:val="22"/>
-              </w:rPr>
-            </w:pPr>
-          </w:p>
-        </w:tc>
-      </w:tr>
-      <w:tr>
-        <w:tc>
-          <w:tcPr>
-            <w:tcW w:w="3256" w:type="dxa"/>
-          </w:tcPr>
-          <w:p>
-            <w:pPr>
-              <w:rPr>
-                <w:rFonts w:asciiTheme="majorEastAsia" w:eastAsiaTheme="majorEastAsia" w:hAnsiTheme="majorEastAsia" w:cs="Times New Roman"/>
-                <w:sz w:val="22"/>
-                <w:szCs w:val="22"/>
-              </w:rPr>
-            </w:pPr>
-            <w:r>
-              <w:rPr>
-                <w:rFonts w:asciiTheme="majorEastAsia" w:eastAsiaTheme="majorEastAsia" w:hAnsiTheme="majorEastAsia" w:cs="Times New Roman"/>
-                <w:sz w:val="22"/>
-                <w:szCs w:val="22"/>
-              </w:rPr>
-              <w:t>LED, Full color LED, LCD display</w:t>
-            </w:r>
-          </w:p>
-        </w:tc>
-        <w:tc>
-          <w:tcPr>
-            <w:tcW w:w="850" w:type="dxa"/>
-          </w:tcPr>
-          <w:p>
-            <w:pPr>
-              <w:rPr>
-                <w:rFonts w:asciiTheme="majorEastAsia" w:eastAsiaTheme="majorEastAsia" w:hAnsiTheme="majorEastAsia" w:cs="Times New Roman"/>
-                <w:sz w:val="22"/>
-                <w:szCs w:val="22"/>
-              </w:rPr>
-            </w:pPr>
-          </w:p>
-        </w:tc>
-        <w:tc>
-          <w:tcPr>
-            <w:tcW w:w="992" w:type="dxa"/>
-          </w:tcPr>
-          <w:p>
-            <w:pPr>
-              <w:rPr>
-                <w:rFonts w:asciiTheme="majorEastAsia" w:eastAsiaTheme="majorEastAsia" w:hAnsiTheme="majorEastAsia" w:cs="Times New Roman"/>
-                <w:sz w:val="22"/>
-                <w:szCs w:val="22"/>
-              </w:rPr>
-            </w:pPr>
-          </w:p>
-        </w:tc>
-        <w:tc>
-          <w:tcPr>
-            <w:tcW w:w="851" w:type="dxa"/>
-          </w:tcPr>
-          <w:p>
-            <w:pPr>
-              <w:rPr>
-                <w:rFonts w:asciiTheme="majorEastAsia" w:eastAsiaTheme="majorEastAsia" w:hAnsiTheme="majorEastAsia" w:cs="Times New Roman"/>
-                <w:sz w:val="22"/>
-                <w:szCs w:val="22"/>
-              </w:rPr>
-            </w:pPr>
-          </w:p>
-        </w:tc>
-        <w:tc>
-          <w:tcPr>
-            <w:tcW w:w="850" w:type="dxa"/>
-          </w:tcPr>
-          <w:p>
-            <w:pPr>
-              <w:rPr>
-                <w:rFonts w:asciiTheme="majorEastAsia" w:eastAsiaTheme="majorEastAsia" w:hAnsiTheme="majorEastAsia" w:cs="Times New Roman"/>
-                <w:sz w:val="22"/>
-                <w:szCs w:val="22"/>
-              </w:rPr>
-            </w:pPr>
-          </w:p>
-        </w:tc>
-        <w:tc>
-          <w:tcPr>
-            <w:tcW w:w="851" w:type="dxa"/>
             <w:shd w:val="clear" w:color="auto" w:fill="45B0E1" w:themeFill="accent1" w:themeFillTint="99"/>
           </w:tcPr>
           <w:p>
@@ -13729,6 +13643,7 @@
     <w:p>
       <w:pPr>
         <w:pStyle w:val="NormalWeb"/>
+        <w:jc w:val="both"/>
         <w:rPr>
           <w:rFonts w:asciiTheme="majorEastAsia" w:eastAsiaTheme="majorEastAsia" w:hAnsiTheme="majorEastAsia"/>
           <w:color w:val="000000"/>
@@ -15088,59 +15003,6 @@
           <w:rFonts w:asciiTheme="majorEastAsia" w:eastAsiaTheme="majorEastAsia" w:hAnsiTheme="majorEastAsia" w:cs="Times New Roman"/>
           <w:sz w:val="22"/>
           <w:szCs w:val="22"/>
-        </w:rPr>
-      </w:pPr>
-    </w:p>
-    <w:p>
-      <w:pPr>
-        <w:rPr>
-          <w:rFonts w:asciiTheme="majorEastAsia" w:eastAsiaTheme="majorEastAsia" w:hAnsiTheme="majorEastAsia" w:cs="Times New Roman"/>
-          <w:sz w:val="22"/>
-          <w:szCs w:val="22"/>
-        </w:rPr>
-      </w:pPr>
-    </w:p>
-    <w:p>
-      <w:pPr>
-        <w:rPr>
-          <w:rFonts w:asciiTheme="majorEastAsia" w:eastAsiaTheme="majorEastAsia" w:hAnsiTheme="majorEastAsia" w:cs="Times New Roman"/>
-          <w:sz w:val="22"/>
-          <w:szCs w:val="22"/>
-        </w:rPr>
-      </w:pPr>
-    </w:p>
-    <w:p>
-      <w:pPr>
-        <w:rPr>
-          <w:rFonts w:ascii="Times New Roman" w:hAnsi="Times New Roman" w:cs="Times New Roman"/>
-        </w:rPr>
-      </w:pPr>
-    </w:p>
-    <w:p>
-      <w:pPr>
-        <w:rPr>
-          <w:rFonts w:ascii="Times New Roman" w:hAnsi="Times New Roman" w:cs="Times New Roman"/>
-        </w:rPr>
-      </w:pPr>
-    </w:p>
-    <w:p>
-      <w:pPr>
-        <w:rPr>
-          <w:rFonts w:ascii="Times New Roman" w:hAnsi="Times New Roman" w:cs="Times New Roman"/>
-        </w:rPr>
-      </w:pPr>
-    </w:p>
-    <w:p>
-      <w:pPr>
-        <w:rPr>
-          <w:rFonts w:ascii="Times New Roman" w:hAnsi="Times New Roman" w:cs="Times New Roman"/>
-        </w:rPr>
-      </w:pPr>
-    </w:p>
-    <w:p>
-      <w:pPr>
-        <w:rPr>
-          <w:rFonts w:ascii="Times New Roman" w:hAnsi="Times New Roman" w:cs="Times New Roman"/>
         </w:rPr>
       </w:pPr>
     </w:p>

</xml_diff>